<commit_message>
MEMORIA Y PAGINACION TWEETS
-Cambios en la memoria en el resumen ejecutivo
-Añadida la opción de cambiar página en la visualización social para ver
más tweets
</commit_message>
<xml_diff>
--- a/DATOS/documentos/Extras_/100290698_100290892_memoria.docx
+++ b/DATOS/documentos/Extras_/100290698_100290892_memoria.docx
@@ -14,6 +14,7 @@
           <w:docPartUnique/>
         </w:docPartObj>
       </w:sdtPr>
+      <w:sdtEndPr/>
       <w:sdtContent>
         <w:p>
           <w:pPr>
@@ -152,6 +153,7 @@
                                       <w:calendar w:val="gregorian"/>
                                     </w:date>
                                   </w:sdtPr>
+                                  <w:sdtEndPr/>
                                   <w:sdtContent>
                                     <w:p>
                                       <w:pPr>
@@ -3689,6 +3691,7 @@
                                     <w:dataBinding w:prefixMappings="xmlns:ns0='http://purl.org/dc/elements/1.1/' xmlns:ns1='http://schemas.openxmlformats.org/package/2006/metadata/core-properties' " w:xpath="/ns1:coreProperties[1]/ns0:title[1]" w:storeItemID="{6C3C8BC8-F283-45AE-878A-BAB7291924A1}"/>
                                     <w:text/>
                                   </w:sdtPr>
+                                  <w:sdtEndPr/>
                                   <w:sdtContent>
                                     <w:r>
                                       <w:rPr>
@@ -3724,6 +3727,7 @@
                                     <w:dataBinding w:prefixMappings="xmlns:ns0='http://purl.org/dc/elements/1.1/' xmlns:ns1='http://schemas.openxmlformats.org/package/2006/metadata/core-properties' " w:xpath="/ns1:coreProperties[1]/ns0:subject[1]" w:storeItemID="{6C3C8BC8-F283-45AE-878A-BAB7291924A1}"/>
                                     <w:text/>
                                   </w:sdtPr>
+                                  <w:sdtEndPr/>
                                   <w:sdtContent>
                                     <w:r>
                                       <w:rPr>
@@ -4049,6 +4053,7 @@
                                     <w:dataBinding w:prefixMappings="xmlns:ns0='http://purl.org/dc/elements/1.1/' xmlns:ns1='http://schemas.openxmlformats.org/package/2006/metadata/core-properties' " w:xpath="/ns1:coreProperties[1]/ns0:creator[1]" w:storeItemID="{6C3C8BC8-F283-45AE-878A-BAB7291924A1}"/>
                                     <w:text/>
                                   </w:sdtPr>
+                                  <w:sdtEndPr/>
                                   <w:sdtContent>
                                     <w:r>
                                       <w:rPr>
@@ -4191,6 +4196,7 @@
                                     <w:dataBinding w:prefixMappings="xmlns:ns0='http://schemas.openxmlformats.org/officeDocument/2006/extended-properties' " w:xpath="/ns0:Properties[1]/ns0:Company[1]" w:storeItemID="{6668398D-A668-4E3E-A5EB-62B293D839F1}"/>
                                     <w:text/>
                                   </w:sdtPr>
+                                  <w:sdtEndPr/>
                                   <w:sdtContent>
                                     <w:r>
                                       <w:rPr>
@@ -4478,7 +4484,7 @@
           <w:r>
             <w:fldChar w:fldCharType="separate"/>
           </w:r>
-          <w:hyperlink w:anchor="_Toc438497208" w:history="1">
+          <w:hyperlink w:anchor="_Toc438555506" w:history="1">
             <w:r>
               <w:rPr>
                 <w:rStyle w:val="Hipervnculo"/>
@@ -4505,7 +4511,7 @@
                 <w:noProof/>
                 <w:webHidden/>
               </w:rPr>
-              <w:instrText xml:space="preserve"> PAGEREF _Toc438497208 \h </w:instrText>
+              <w:instrText xml:space="preserve"> PAGEREF _Toc438555506 \h </w:instrText>
             </w:r>
             <w:r>
               <w:rPr>
@@ -4548,7 +4554,7 @@
               <w:lang w:eastAsia="es-ES"/>
             </w:rPr>
           </w:pPr>
-          <w:hyperlink w:anchor="_Toc438497209" w:history="1">
+          <w:hyperlink w:anchor="_Toc438555507" w:history="1">
             <w:r>
               <w:rPr>
                 <w:rStyle w:val="Hipervnculo"/>
@@ -4575,7 +4581,7 @@
                 <w:noProof/>
                 <w:webHidden/>
               </w:rPr>
-              <w:instrText xml:space="preserve"> PAGEREF _Toc438497209 \h </w:instrText>
+              <w:instrText xml:space="preserve"> PAGEREF _Toc438555507 \h </w:instrText>
             </w:r>
             <w:r>
               <w:rPr>
@@ -4618,7 +4624,7 @@
               <w:lang w:eastAsia="es-ES"/>
             </w:rPr>
           </w:pPr>
-          <w:hyperlink w:anchor="_Toc438497210" w:history="1">
+          <w:hyperlink w:anchor="_Toc438555508" w:history="1">
             <w:r>
               <w:rPr>
                 <w:rStyle w:val="Hipervnculo"/>
@@ -4645,7 +4651,7 @@
                 <w:noProof/>
                 <w:webHidden/>
               </w:rPr>
-              <w:instrText xml:space="preserve"> PAGEREF _Toc438497210 \h </w:instrText>
+              <w:instrText xml:space="preserve"> PAGEREF _Toc438555508 \h </w:instrText>
             </w:r>
             <w:r>
               <w:rPr>
@@ -4688,7 +4694,7 @@
               <w:lang w:eastAsia="es-ES"/>
             </w:rPr>
           </w:pPr>
-          <w:hyperlink w:anchor="_Toc438497211" w:history="1">
+          <w:hyperlink w:anchor="_Toc438555509" w:history="1">
             <w:r>
               <w:rPr>
                 <w:rStyle w:val="Hipervnculo"/>
@@ -4715,7 +4721,7 @@
                 <w:noProof/>
                 <w:webHidden/>
               </w:rPr>
-              <w:instrText xml:space="preserve"> PAGEREF _Toc438497211 \h </w:instrText>
+              <w:instrText xml:space="preserve"> PAGEREF _Toc438555509 \h </w:instrText>
             </w:r>
             <w:r>
               <w:rPr>
@@ -4758,7 +4764,7 @@
               <w:lang w:eastAsia="es-ES"/>
             </w:rPr>
           </w:pPr>
-          <w:hyperlink w:anchor="_Toc438497212" w:history="1">
+          <w:hyperlink w:anchor="_Toc438555510" w:history="1">
             <w:r>
               <w:rPr>
                 <w:rStyle w:val="Hipervnculo"/>
@@ -4785,7 +4791,7 @@
                 <w:noProof/>
                 <w:webHidden/>
               </w:rPr>
-              <w:instrText xml:space="preserve"> PAGEREF _Toc438497212 \h </w:instrText>
+              <w:instrText xml:space="preserve"> PAGEREF _Toc438555510 \h </w:instrText>
             </w:r>
             <w:r>
               <w:rPr>
@@ -4828,7 +4834,7 @@
               <w:lang w:eastAsia="es-ES"/>
             </w:rPr>
           </w:pPr>
-          <w:hyperlink w:anchor="_Toc438497213" w:history="1">
+          <w:hyperlink w:anchor="_Toc438555511" w:history="1">
             <w:r>
               <w:rPr>
                 <w:rStyle w:val="Hipervnculo"/>
@@ -4855,7 +4861,7 @@
                 <w:noProof/>
                 <w:webHidden/>
               </w:rPr>
-              <w:instrText xml:space="preserve"> PAGEREF _Toc438497213 \h </w:instrText>
+              <w:instrText xml:space="preserve"> PAGEREF _Toc438555511 \h </w:instrText>
             </w:r>
             <w:r>
               <w:rPr>
@@ -4898,7 +4904,7 @@
               <w:lang w:eastAsia="es-ES"/>
             </w:rPr>
           </w:pPr>
-          <w:hyperlink w:anchor="_Toc438497214" w:history="1">
+          <w:hyperlink w:anchor="_Toc438555512" w:history="1">
             <w:r>
               <w:rPr>
                 <w:rStyle w:val="Hipervnculo"/>
@@ -4925,7 +4931,7 @@
                 <w:noProof/>
                 <w:webHidden/>
               </w:rPr>
-              <w:instrText xml:space="preserve"> PAGEREF _Toc438497214 \h </w:instrText>
+              <w:instrText xml:space="preserve"> PAGEREF _Toc438555512 \h </w:instrText>
             </w:r>
             <w:r>
               <w:rPr>
@@ -4968,13 +4974,13 @@
               <w:lang w:eastAsia="es-ES"/>
             </w:rPr>
           </w:pPr>
-          <w:hyperlink w:anchor="_Toc438497215" w:history="1">
+          <w:hyperlink w:anchor="_Toc438555513" w:history="1">
             <w:r>
               <w:rPr>
                 <w:rStyle w:val="Hipervnculo"/>
                 <w:noProof/>
               </w:rPr>
-              <w:t>SEGUIR</w:t>
+              <w:t>Análisis y diseño del problema de integración propuesto</w:t>
             </w:r>
             <w:r>
               <w:rPr>
@@ -4995,7 +5001,7 @@
                 <w:noProof/>
                 <w:webHidden/>
               </w:rPr>
-              <w:instrText xml:space="preserve"> PAGEREF _Toc438497215 \h </w:instrText>
+              <w:instrText xml:space="preserve"> PAGEREF _Toc438555513 \h </w:instrText>
             </w:r>
             <w:r>
               <w:rPr>
@@ -5038,13 +5044,13 @@
               <w:lang w:eastAsia="es-ES"/>
             </w:rPr>
           </w:pPr>
-          <w:hyperlink w:anchor="_Toc438497216" w:history="1">
+          <w:hyperlink w:anchor="_Toc438555514" w:history="1">
             <w:r>
               <w:rPr>
                 <w:rStyle w:val="Hipervnculo"/>
                 <w:noProof/>
               </w:rPr>
-              <w:t>ANEXO I: Cantidad de estaciones por provincia</w:t>
+              <w:t>Prueba de concepto</w:t>
             </w:r>
             <w:r>
               <w:rPr>
@@ -5065,7 +5071,7 @@
                 <w:noProof/>
                 <w:webHidden/>
               </w:rPr>
-              <w:instrText xml:space="preserve"> PAGEREF _Toc438497216 \h </w:instrText>
+              <w:instrText xml:space="preserve"> PAGEREF _Toc438555514 \h </w:instrText>
             </w:r>
             <w:r>
               <w:rPr>
@@ -5108,13 +5114,13 @@
               <w:lang w:eastAsia="es-ES"/>
             </w:rPr>
           </w:pPr>
-          <w:hyperlink w:anchor="_Toc438497217" w:history="1">
+          <w:hyperlink w:anchor="_Toc438555515" w:history="1">
             <w:r>
               <w:rPr>
                 <w:rStyle w:val="Hipervnculo"/>
                 <w:noProof/>
               </w:rPr>
-              <w:t>ANEXO II: Elementos químicos y variables medidas</w:t>
+              <w:t>Conclusiones</w:t>
             </w:r>
             <w:r>
               <w:rPr>
@@ -5135,7 +5141,7 @@
                 <w:noProof/>
                 <w:webHidden/>
               </w:rPr>
-              <w:instrText xml:space="preserve"> PAGEREF _Toc438497217 \h </w:instrText>
+              <w:instrText xml:space="preserve"> PAGEREF _Toc438555515 \h </w:instrText>
             </w:r>
             <w:r>
               <w:rPr>
@@ -5178,13 +5184,13 @@
               <w:lang w:eastAsia="es-ES"/>
             </w:rPr>
           </w:pPr>
-          <w:hyperlink w:anchor="_Toc438497218" w:history="1">
+          <w:hyperlink w:anchor="_Toc438555516" w:history="1">
             <w:r>
               <w:rPr>
                 <w:rStyle w:val="Hipervnculo"/>
                 <w:noProof/>
               </w:rPr>
-              <w:t>ANEXO III: Temas, hashtags y cuentas Twitter</w:t>
+              <w:t>ANEXO I: Cantidad de estaciones por provincia</w:t>
             </w:r>
             <w:r>
               <w:rPr>
@@ -5205,7 +5211,7 @@
                 <w:noProof/>
                 <w:webHidden/>
               </w:rPr>
-              <w:instrText xml:space="preserve"> PAGEREF _Toc438497218 \h </w:instrText>
+              <w:instrText xml:space="preserve"> PAGEREF _Toc438555516 \h </w:instrText>
             </w:r>
             <w:r>
               <w:rPr>
@@ -5226,6 +5232,146 @@
                 <w:webHidden/>
               </w:rPr>
               <w:t>8</w:t>
+            </w:r>
+            <w:r>
+              <w:rPr>
+                <w:noProof/>
+                <w:webHidden/>
+              </w:rPr>
+              <w:fldChar w:fldCharType="end"/>
+            </w:r>
+          </w:hyperlink>
+        </w:p>
+        <w:p>
+          <w:pPr>
+            <w:pStyle w:val="TDC1"/>
+            <w:tabs>
+              <w:tab w:val="right" w:leader="dot" w:pos="8494"/>
+            </w:tabs>
+            <w:rPr>
+              <w:rFonts w:eastAsiaTheme="minorEastAsia"/>
+              <w:noProof/>
+              <w:lang w:eastAsia="es-ES"/>
+            </w:rPr>
+          </w:pPr>
+          <w:hyperlink w:anchor="_Toc438555517" w:history="1">
+            <w:r>
+              <w:rPr>
+                <w:rStyle w:val="Hipervnculo"/>
+                <w:noProof/>
+              </w:rPr>
+              <w:t>ANEXO II: Elementos químicos y variables medidas</w:t>
+            </w:r>
+            <w:r>
+              <w:rPr>
+                <w:noProof/>
+                <w:webHidden/>
+              </w:rPr>
+              <w:tab/>
+            </w:r>
+            <w:r>
+              <w:rPr>
+                <w:noProof/>
+                <w:webHidden/>
+              </w:rPr>
+              <w:fldChar w:fldCharType="begin"/>
+            </w:r>
+            <w:r>
+              <w:rPr>
+                <w:noProof/>
+                <w:webHidden/>
+              </w:rPr>
+              <w:instrText xml:space="preserve"> PAGEREF _Toc438555517 \h </w:instrText>
+            </w:r>
+            <w:r>
+              <w:rPr>
+                <w:noProof/>
+                <w:webHidden/>
+              </w:rPr>
+            </w:r>
+            <w:r>
+              <w:rPr>
+                <w:noProof/>
+                <w:webHidden/>
+              </w:rPr>
+              <w:fldChar w:fldCharType="separate"/>
+            </w:r>
+            <w:r>
+              <w:rPr>
+                <w:noProof/>
+                <w:webHidden/>
+              </w:rPr>
+              <w:t>9</w:t>
+            </w:r>
+            <w:r>
+              <w:rPr>
+                <w:noProof/>
+                <w:webHidden/>
+              </w:rPr>
+              <w:fldChar w:fldCharType="end"/>
+            </w:r>
+          </w:hyperlink>
+        </w:p>
+        <w:p>
+          <w:pPr>
+            <w:pStyle w:val="TDC1"/>
+            <w:tabs>
+              <w:tab w:val="right" w:leader="dot" w:pos="8494"/>
+            </w:tabs>
+            <w:rPr>
+              <w:rFonts w:eastAsiaTheme="minorEastAsia"/>
+              <w:noProof/>
+              <w:lang w:eastAsia="es-ES"/>
+            </w:rPr>
+          </w:pPr>
+          <w:hyperlink w:anchor="_Toc438555518" w:history="1">
+            <w:r>
+              <w:rPr>
+                <w:rStyle w:val="Hipervnculo"/>
+                <w:noProof/>
+              </w:rPr>
+              <w:t>ANEXO III: Temas, hashtags y cuentas Twitter</w:t>
+            </w:r>
+            <w:r>
+              <w:rPr>
+                <w:noProof/>
+                <w:webHidden/>
+              </w:rPr>
+              <w:tab/>
+            </w:r>
+            <w:r>
+              <w:rPr>
+                <w:noProof/>
+                <w:webHidden/>
+              </w:rPr>
+              <w:fldChar w:fldCharType="begin"/>
+            </w:r>
+            <w:r>
+              <w:rPr>
+                <w:noProof/>
+                <w:webHidden/>
+              </w:rPr>
+              <w:instrText xml:space="preserve"> PAGEREF _Toc438555518 \h </w:instrText>
+            </w:r>
+            <w:r>
+              <w:rPr>
+                <w:noProof/>
+                <w:webHidden/>
+              </w:rPr>
+            </w:r>
+            <w:r>
+              <w:rPr>
+                <w:noProof/>
+                <w:webHidden/>
+              </w:rPr>
+              <w:fldChar w:fldCharType="separate"/>
+            </w:r>
+            <w:r>
+              <w:rPr>
+                <w:noProof/>
+                <w:webHidden/>
+              </w:rPr>
+              <w:t>10</w:t>
             </w:r>
             <w:r>
               <w:rPr>
@@ -5279,7 +5425,7 @@
       <w:r>
         <w:fldChar w:fldCharType="separate"/>
       </w:r>
-      <w:hyperlink w:anchor="_Toc438497219" w:history="1">
+      <w:hyperlink w:anchor="_Toc438555519" w:history="1">
         <w:r>
           <w:rPr>
             <w:rStyle w:val="Hipervnculo"/>
@@ -5306,147 +5452,7 @@
             <w:noProof/>
             <w:webHidden/>
           </w:rPr>
-          <w:instrText xml:space="preserve"> PAGEREF _Toc438497219 \h </w:instrText>
-        </w:r>
-        <w:r>
-          <w:rPr>
-            <w:noProof/>
-            <w:webHidden/>
-          </w:rPr>
-        </w:r>
-        <w:r>
-          <w:rPr>
-            <w:noProof/>
-            <w:webHidden/>
-          </w:rPr>
-          <w:fldChar w:fldCharType="separate"/>
-        </w:r>
-        <w:r>
-          <w:rPr>
-            <w:noProof/>
-            <w:webHidden/>
-          </w:rPr>
-          <w:t>6</w:t>
-        </w:r>
-        <w:r>
-          <w:rPr>
-            <w:noProof/>
-            <w:webHidden/>
-          </w:rPr>
-          <w:fldChar w:fldCharType="end"/>
-        </w:r>
-      </w:hyperlink>
-    </w:p>
-    <w:p>
-      <w:pPr>
-        <w:pStyle w:val="Tabladeilustraciones"/>
-        <w:tabs>
-          <w:tab w:val="right" w:leader="dot" w:pos="8494"/>
-        </w:tabs>
-        <w:rPr>
-          <w:rFonts w:eastAsiaTheme="minorEastAsia"/>
-          <w:noProof/>
-          <w:lang w:eastAsia="es-ES"/>
-        </w:rPr>
-      </w:pPr>
-      <w:hyperlink w:anchor="_Toc438497220" w:history="1">
-        <w:r>
-          <w:rPr>
-            <w:rStyle w:val="Hipervnculo"/>
-            <w:noProof/>
-          </w:rPr>
-          <w:t>Tabla 2 Elementos químicos y variables medidas</w:t>
-        </w:r>
-        <w:r>
-          <w:rPr>
-            <w:noProof/>
-            <w:webHidden/>
-          </w:rPr>
-          <w:tab/>
-        </w:r>
-        <w:r>
-          <w:rPr>
-            <w:noProof/>
-            <w:webHidden/>
-          </w:rPr>
-          <w:fldChar w:fldCharType="begin"/>
-        </w:r>
-        <w:r>
-          <w:rPr>
-            <w:noProof/>
-            <w:webHidden/>
-          </w:rPr>
-          <w:instrText xml:space="preserve"> PAGEREF _Toc438497220 \h </w:instrText>
-        </w:r>
-        <w:r>
-          <w:rPr>
-            <w:noProof/>
-            <w:webHidden/>
-          </w:rPr>
-        </w:r>
-        <w:r>
-          <w:rPr>
-            <w:noProof/>
-            <w:webHidden/>
-          </w:rPr>
-          <w:fldChar w:fldCharType="separate"/>
-        </w:r>
-        <w:r>
-          <w:rPr>
-            <w:noProof/>
-            <w:webHidden/>
-          </w:rPr>
-          <w:t>7</w:t>
-        </w:r>
-        <w:r>
-          <w:rPr>
-            <w:noProof/>
-            <w:webHidden/>
-          </w:rPr>
-          <w:fldChar w:fldCharType="end"/>
-        </w:r>
-      </w:hyperlink>
-    </w:p>
-    <w:p>
-      <w:pPr>
-        <w:pStyle w:val="Tabladeilustraciones"/>
-        <w:tabs>
-          <w:tab w:val="right" w:leader="dot" w:pos="8494"/>
-        </w:tabs>
-        <w:rPr>
-          <w:rFonts w:eastAsiaTheme="minorEastAsia"/>
-          <w:noProof/>
-          <w:lang w:eastAsia="es-ES"/>
-        </w:rPr>
-      </w:pPr>
-      <w:hyperlink w:anchor="_Toc438497221" w:history="1">
-        <w:r>
-          <w:rPr>
-            <w:rStyle w:val="Hipervnculo"/>
-            <w:noProof/>
-          </w:rPr>
-          <w:t>Tabla 3 Temas, hashtags y cuentas de tweets</w:t>
-        </w:r>
-        <w:r>
-          <w:rPr>
-            <w:noProof/>
-            <w:webHidden/>
-          </w:rPr>
-          <w:tab/>
-        </w:r>
-        <w:r>
-          <w:rPr>
-            <w:noProof/>
-            <w:webHidden/>
-          </w:rPr>
-          <w:fldChar w:fldCharType="begin"/>
-        </w:r>
-        <w:r>
-          <w:rPr>
-            <w:noProof/>
-            <w:webHidden/>
-          </w:rPr>
-          <w:instrText xml:space="preserve"> PAGEREF _Toc438497221 \h </w:instrText>
+          <w:instrText xml:space="preserve"> PAGEREF _Toc438555519 \h </w:instrText>
         </w:r>
         <w:r>
           <w:rPr>
@@ -5478,19 +5484,74 @@
       </w:hyperlink>
     </w:p>
     <w:p>
-      <w:r>
-        <w:fldChar w:fldCharType="end"/>
-      </w:r>
-    </w:p>
-    <w:p>
       <w:pPr>
-        <w:pStyle w:val="TtuloTDC"/>
+        <w:pStyle w:val="Tabladeilustraciones"/>
+        <w:tabs>
+          <w:tab w:val="right" w:leader="dot" w:pos="8494"/>
+        </w:tabs>
+        <w:rPr>
+          <w:rFonts w:eastAsiaTheme="minorEastAsia"/>
+          <w:noProof/>
+          <w:lang w:eastAsia="es-ES"/>
+        </w:rPr>
       </w:pPr>
-      <w:r>
-        <w:t>Índice de ilustraciones</w:t>
-      </w:r>
-      <w:bookmarkStart w:id="0" w:name="_GoBack"/>
-      <w:bookmarkEnd w:id="0"/>
+      <w:hyperlink w:anchor="_Toc438555520" w:history="1">
+        <w:r>
+          <w:rPr>
+            <w:rStyle w:val="Hipervnculo"/>
+            <w:noProof/>
+          </w:rPr>
+          <w:t>Tabla 2 Elementos químicos y variables medidas</w:t>
+        </w:r>
+        <w:r>
+          <w:rPr>
+            <w:noProof/>
+            <w:webHidden/>
+          </w:rPr>
+          <w:tab/>
+        </w:r>
+        <w:r>
+          <w:rPr>
+            <w:noProof/>
+            <w:webHidden/>
+          </w:rPr>
+          <w:fldChar w:fldCharType="begin"/>
+        </w:r>
+        <w:r>
+          <w:rPr>
+            <w:noProof/>
+            <w:webHidden/>
+          </w:rPr>
+          <w:instrText xml:space="preserve"> PAGEREF _Toc438555520 \h </w:instrText>
+        </w:r>
+        <w:r>
+          <w:rPr>
+            <w:noProof/>
+            <w:webHidden/>
+          </w:rPr>
+        </w:r>
+        <w:r>
+          <w:rPr>
+            <w:noProof/>
+            <w:webHidden/>
+          </w:rPr>
+          <w:fldChar w:fldCharType="separate"/>
+        </w:r>
+        <w:r>
+          <w:rPr>
+            <w:noProof/>
+            <w:webHidden/>
+          </w:rPr>
+          <w:t>9</w:t>
+        </w:r>
+        <w:r>
+          <w:rPr>
+            <w:noProof/>
+            <w:webHidden/>
+          </w:rPr>
+          <w:fldChar w:fldCharType="end"/>
+        </w:r>
+      </w:hyperlink>
     </w:p>
     <w:p>
       <w:pPr>
@@ -5504,6 +5565,89 @@
           <w:lang w:eastAsia="es-ES"/>
         </w:rPr>
       </w:pPr>
+      <w:hyperlink w:anchor="_Toc438555521" w:history="1">
+        <w:r>
+          <w:rPr>
+            <w:rStyle w:val="Hipervnculo"/>
+            <w:noProof/>
+          </w:rPr>
+          <w:t>Tabla 3 Temas, hashtags y cuentas de tweets</w:t>
+        </w:r>
+        <w:r>
+          <w:rPr>
+            <w:noProof/>
+            <w:webHidden/>
+          </w:rPr>
+          <w:tab/>
+        </w:r>
+        <w:r>
+          <w:rPr>
+            <w:noProof/>
+            <w:webHidden/>
+          </w:rPr>
+          <w:fldChar w:fldCharType="begin"/>
+        </w:r>
+        <w:r>
+          <w:rPr>
+            <w:noProof/>
+            <w:webHidden/>
+          </w:rPr>
+          <w:instrText xml:space="preserve"> PAGEREF _Toc438555521 \h </w:instrText>
+        </w:r>
+        <w:r>
+          <w:rPr>
+            <w:noProof/>
+            <w:webHidden/>
+          </w:rPr>
+        </w:r>
+        <w:r>
+          <w:rPr>
+            <w:noProof/>
+            <w:webHidden/>
+          </w:rPr>
+          <w:fldChar w:fldCharType="separate"/>
+        </w:r>
+        <w:r>
+          <w:rPr>
+            <w:noProof/>
+            <w:webHidden/>
+          </w:rPr>
+          <w:t>10</w:t>
+        </w:r>
+        <w:r>
+          <w:rPr>
+            <w:noProof/>
+            <w:webHidden/>
+          </w:rPr>
+          <w:fldChar w:fldCharType="end"/>
+        </w:r>
+      </w:hyperlink>
+    </w:p>
+    <w:p>
+      <w:r>
+        <w:fldChar w:fldCharType="end"/>
+      </w:r>
+    </w:p>
+    <w:p>
+      <w:pPr>
+        <w:pStyle w:val="TtuloTDC"/>
+      </w:pPr>
+      <w:r>
+        <w:t>Índice de ilustraciones</w:t>
+      </w:r>
+    </w:p>
+    <w:p>
+      <w:pPr>
+        <w:pStyle w:val="Tabladeilustraciones"/>
+        <w:tabs>
+          <w:tab w:val="right" w:leader="dot" w:pos="8494"/>
+        </w:tabs>
+        <w:rPr>
+          <w:rFonts w:eastAsiaTheme="minorEastAsia"/>
+          <w:noProof/>
+          <w:lang w:eastAsia="es-ES"/>
+        </w:rPr>
+      </w:pPr>
       <w:r>
         <w:fldChar w:fldCharType="begin"/>
       </w:r>
@@ -5513,7 +5657,7 @@
       <w:r>
         <w:fldChar w:fldCharType="separate"/>
       </w:r>
-      <w:hyperlink w:anchor="_Toc438497222" w:history="1">
+      <w:hyperlink w:anchor="_Toc438555522" w:history="1">
         <w:r>
           <w:rPr>
             <w:rStyle w:val="Hipervnculo"/>
@@ -5540,7 +5684,7 @@
             <w:noProof/>
             <w:webHidden/>
           </w:rPr>
-          <w:instrText xml:space="preserve"> PAGEREF _Toc438497222 \h </w:instrText>
+          <w:instrText xml:space="preserve"> PAGEREF _Toc438555522 \h </w:instrText>
         </w:r>
         <w:r>
           <w:rPr>
@@ -5560,7 +5704,7 @@
             <w:noProof/>
             <w:webHidden/>
           </w:rPr>
-          <w:t>7</w:t>
+          <w:t>9</w:t>
         </w:r>
         <w:r>
           <w:rPr>
@@ -5591,12 +5735,12 @@
       <w:pPr>
         <w:pStyle w:val="Ttulo1"/>
       </w:pPr>
-      <w:bookmarkStart w:id="1" w:name="_Toc438497208"/>
+      <w:bookmarkStart w:id="0" w:name="_Toc438555506"/>
       <w:r>
         <w:lastRenderedPageBreak/>
         <w:t>Introducción</w:t>
       </w:r>
-      <w:bookmarkEnd w:id="1"/>
+      <w:bookmarkEnd w:id="0"/>
     </w:p>
     <w:p>
       <w:pPr>
@@ -5697,12 +5841,12 @@
         <w:spacing w:line="276" w:lineRule="auto"/>
         <w:jc w:val="both"/>
       </w:pPr>
-      <w:bookmarkStart w:id="2" w:name="_Toc438497209"/>
+      <w:bookmarkStart w:id="1" w:name="_Toc438555507"/>
       <w:r>
         <w:lastRenderedPageBreak/>
         <w:t>Resumen ejecutivo</w:t>
       </w:r>
-      <w:bookmarkEnd w:id="2"/>
+      <w:bookmarkEnd w:id="1"/>
     </w:p>
     <w:p>
       <w:pPr>
@@ -5821,160 +5965,6 @@
       </w:r>
       <w:r>
         <w:t>breve resumen sobre lo principal de los apartados anteriores.</w:t>
-      </w:r>
-    </w:p>
-    <w:p/>
-    <w:p>
-      <w:pPr>
-        <w:pStyle w:val="Ttulo2"/>
-      </w:pPr>
-      <w:bookmarkStart w:id="3" w:name="_Toc438497210"/>
-      <w:r>
-        <w:t>Objetivo</w:t>
-      </w:r>
-      <w:bookmarkEnd w:id="3"/>
-    </w:p>
-    <w:p>
-      <w:pPr>
-        <w:spacing w:line="276" w:lineRule="auto"/>
-        <w:ind w:firstLine="340"/>
-        <w:jc w:val="both"/>
-      </w:pPr>
-      <w:r>
-        <w:t xml:space="preserve">El objetivo del caso práctico es </w:t>
-      </w:r>
-      <w:r>
-        <w:t>abordar el tema de</w:t>
-      </w:r>
-      <w:r>
-        <w:t xml:space="preserve"> la contaminación atmosférica en España desde diferentes puntos de vista</w:t>
-      </w:r>
-      <w:r>
-        <w:t xml:space="preserve"> para su </w:t>
-      </w:r>
-      <w:r>
-        <w:t xml:space="preserve">posterior </w:t>
-      </w:r>
-      <w:r>
-        <w:t>análisis</w:t>
-      </w:r>
-      <w:r>
-        <w:t xml:space="preserve">. Para esta meta se han usado datos </w:t>
-      </w:r>
-      <w:r>
-        <w:t xml:space="preserve">validados </w:t>
-      </w:r>
-      <w:r>
-        <w:t xml:space="preserve">de las estaciones de </w:t>
-      </w:r>
-      <w:r>
-        <w:t xml:space="preserve">calidad del </w:t>
-      </w:r>
-      <w:r>
-        <w:t xml:space="preserve">aire de las diferentes provincias del país y opiniones </w:t>
-      </w:r>
-      <w:r>
-        <w:t xml:space="preserve">sobre la contaminación </w:t>
-      </w:r>
-      <w:r>
-        <w:t xml:space="preserve">realizadas por las </w:t>
-      </w:r>
-      <w:r>
-        <w:t xml:space="preserve">personas </w:t>
-      </w:r>
-      <w:r>
-        <w:t xml:space="preserve">en </w:t>
-      </w:r>
-      <w:r>
-        <w:t>Twitter.</w:t>
-      </w:r>
-    </w:p>
-    <w:p>
-      <w:pPr>
-        <w:spacing w:line="276" w:lineRule="auto"/>
-        <w:ind w:firstLine="340"/>
-        <w:jc w:val="both"/>
-      </w:pPr>
-      <w:r>
-        <w:t>De esta manera</w:t>
-      </w:r>
-      <w:r>
-        <w:t>,</w:t>
-      </w:r>
-      <w:r>
-        <w:t xml:space="preserve"> se pretende </w:t>
-      </w:r>
-      <w:r>
-        <w:t xml:space="preserve">hacer una comparación de </w:t>
-      </w:r>
-      <w:r>
-        <w:t xml:space="preserve">los niveles de contaminación reales </w:t>
-      </w:r>
-      <w:r>
-        <w:t xml:space="preserve">extraídos de las estaciones </w:t>
-      </w:r>
-      <w:r>
-        <w:t>con lo que</w:t>
-      </w:r>
-      <w:r>
-        <w:t xml:space="preserve"> realmente</w:t>
-      </w:r>
-      <w:r>
-        <w:t xml:space="preserve"> percibe y expresa la gente mediante sus mensajes </w:t>
-      </w:r>
-      <w:r>
-        <w:t>en I</w:t>
-      </w:r>
-      <w:r>
-        <w:t xml:space="preserve">nternet. </w:t>
-      </w:r>
-      <w:r>
-        <w:t>Se mostrarán niveles de todas las</w:t>
-      </w:r>
-      <w:r>
-        <w:t xml:space="preserve"> provincias de España según los datos oficiales de las estaciones de aire </w:t>
-      </w:r>
-      <w:r>
-        <w:t>y de la misma manera, para estos lugares</w:t>
-      </w:r>
-      <w:r>
-        <w:t>, comprobaremos si las personas también perciben y expresan este hecho mediante su opinión online.</w:t>
-      </w:r>
-      <w:r>
-        <w:t xml:space="preserve"> Ej. En Madrid el nivel medido de NO2 es muy alto y se observan quejas en twitter de como el gran volumen de tr</w:t>
-      </w:r>
-      <w:r>
-        <w:t>áfico afecta al aire de la ciudad</w:t>
-      </w:r>
-      <w:r>
-        <w:t>.</w:t>
-      </w:r>
-    </w:p>
-    <w:p>
-      <w:pPr>
-        <w:spacing w:line="276" w:lineRule="auto"/>
-        <w:ind w:firstLine="340"/>
-        <w:jc w:val="both"/>
-      </w:pPr>
-      <w:r>
-        <w:t xml:space="preserve">Toda esta información se mostrará en unos </w:t>
-      </w:r>
-      <w:proofErr w:type="spellStart"/>
-      <w:r>
-        <w:t>dashboards</w:t>
-      </w:r>
-      <w:proofErr w:type="spellEnd"/>
-      <w:r>
-        <w:t xml:space="preserve"> </w:t>
-      </w:r>
-      <w:r>
-        <w:t>intuitivos y completos</w:t>
-      </w:r>
-      <w:r>
-        <w:t xml:space="preserve">, </w:t>
-      </w:r>
-      <w:r>
-        <w:t>que permitirán analizar una provincia de forma individual o comparándola con otra.</w:t>
       </w:r>
     </w:p>
     <w:p>
@@ -5989,11 +5979,11 @@
         <w:spacing w:line="276" w:lineRule="auto"/>
         <w:jc w:val="both"/>
       </w:pPr>
-      <w:bookmarkStart w:id="4" w:name="_Toc438497211"/>
-      <w:r>
-        <w:t>Alcance</w:t>
-      </w:r>
-      <w:bookmarkEnd w:id="4"/>
+      <w:bookmarkStart w:id="2" w:name="_Toc438555508"/>
+      <w:r>
+        <w:t>Objetivo</w:t>
+      </w:r>
+      <w:bookmarkEnd w:id="2"/>
     </w:p>
     <w:p>
       <w:pPr>
@@ -6002,25 +5992,52 @@
         <w:jc w:val="both"/>
       </w:pPr>
       <w:r>
-        <w:t xml:space="preserve">Para lograr los objetivos anteriores se partirá de los datos recogidos por las estaciones de aire de España durante el </w:t>
-      </w:r>
-      <w:r>
-        <w:t>año</w:t>
-      </w:r>
-      <w:r>
-        <w:t xml:space="preserve"> 2015, </w:t>
-      </w:r>
-      <w:r>
-        <w:t xml:space="preserve">aunque </w:t>
-      </w:r>
-      <w:r>
-        <w:t xml:space="preserve">se usarán datos de 2014 para todas esas estaciones que todavía no hayan validado sus datos de 2015. A la hora de mostrar </w:t>
-      </w:r>
-      <w:r>
-        <w:t>la información en la solución</w:t>
-      </w:r>
-      <w:r>
-        <w:t xml:space="preserve"> se usarán medidas diarias.</w:t>
+        <w:t xml:space="preserve">El objetivo del caso práctico es </w:t>
+      </w:r>
+      <w:r>
+        <w:t>abordar el tema de</w:t>
+      </w:r>
+      <w:r>
+        <w:t xml:space="preserve"> la contaminación atmosférica en España desde diferentes puntos de vista</w:t>
+      </w:r>
+      <w:r>
+        <w:t xml:space="preserve"> para su </w:t>
+      </w:r>
+      <w:r>
+        <w:t xml:space="preserve">posterior </w:t>
+      </w:r>
+      <w:r>
+        <w:t>análisis</w:t>
+      </w:r>
+      <w:r>
+        <w:t xml:space="preserve">. Para esta meta se han usado datos </w:t>
+      </w:r>
+      <w:r>
+        <w:t xml:space="preserve">validados </w:t>
+      </w:r>
+      <w:r>
+        <w:t xml:space="preserve">de las estaciones de </w:t>
+      </w:r>
+      <w:r>
+        <w:t xml:space="preserve">calidad del </w:t>
+      </w:r>
+      <w:r>
+        <w:t xml:space="preserve">aire de las diferentes provincias del país y opiniones </w:t>
+      </w:r>
+      <w:r>
+        <w:t xml:space="preserve">sobre la contaminación </w:t>
+      </w:r>
+      <w:r>
+        <w:t xml:space="preserve">realizadas por las </w:t>
+      </w:r>
+      <w:r>
+        <w:t xml:space="preserve">personas </w:t>
+      </w:r>
+      <w:r>
+        <w:t xml:space="preserve">en </w:t>
+      </w:r>
+      <w:r>
+        <w:t>Twitter.</w:t>
       </w:r>
     </w:p>
     <w:p>
@@ -6030,197 +6047,58 @@
         <w:jc w:val="both"/>
       </w:pPr>
       <w:r>
-        <w:t xml:space="preserve">Se </w:t>
-      </w:r>
-      <w:r>
-        <w:t>empezará</w:t>
-      </w:r>
-      <w:r>
-        <w:t xml:space="preserve"> con un total de 3</w:t>
-      </w:r>
-      <w:r>
-        <w:t>31</w:t>
-      </w:r>
-      <w:r>
-        <w:t xml:space="preserve"> estaciones de </w:t>
-      </w:r>
-      <w:r>
-        <w:t xml:space="preserve">calidad del </w:t>
-      </w:r>
-      <w:r>
-        <w:t>aire con sus respectivas medidas para las fechas menciona</w:t>
-      </w:r>
-      <w:r>
-        <w:t>da</w:t>
-      </w:r>
-      <w:r>
-        <w:t>s. Estas estaciones abarcan todo el territorio español salvo las provincias de</w:t>
-      </w:r>
-      <w:r>
-        <w:t xml:space="preserve"> las CCAA de</w:t>
-      </w:r>
-      <w:r>
-        <w:t xml:space="preserve"> Andalucía y Extremadura</w:t>
+        <w:t>De esta manera</w:t>
       </w:r>
       <w:r>
         <w:t>,</w:t>
       </w:r>
       <w:r>
-        <w:t xml:space="preserve"> y las ciudades autónomas de Ceuta y Melilla</w:t>
-      </w:r>
-      <w:r>
-        <w:t>,</w:t>
-      </w:r>
-      <w:r>
-        <w:t xml:space="preserve"> </w:t>
-      </w:r>
-      <w:r>
-        <w:t>debido a la</w:t>
-      </w:r>
-      <w:r>
-        <w:t xml:space="preserve"> falta de documentación compatible con la que se pudiera </w:t>
-      </w:r>
-      <w:r>
-        <w:t>trabajar y extraer datos.</w:t>
-      </w:r>
-      <w:r>
-        <w:t xml:space="preserve"> Se pueden consultar el número de estaciones de aire recopiladas por provincia en la tabla del</w:t>
-      </w:r>
-      <w:r>
-        <w:t xml:space="preserve"> </w:t>
-      </w:r>
-      <w:r>
-        <w:rPr>
-          <w:i/>
-        </w:rPr>
-        <w:fldChar w:fldCharType="begin"/>
-      </w:r>
-      <w:r>
-        <w:rPr>
-          <w:i/>
-        </w:rPr>
-        <w:instrText xml:space="preserve"> REF _Ref435696536 \h </w:instrText>
-      </w:r>
-      <w:r>
-        <w:rPr>
-          <w:i/>
-        </w:rPr>
-        <w:instrText xml:space="preserve"> \* MERGEFORMAT </w:instrText>
-      </w:r>
-      <w:r>
-        <w:rPr>
-          <w:i/>
-        </w:rPr>
-      </w:r>
-      <w:r>
-        <w:rPr>
-          <w:i/>
-        </w:rPr>
-        <w:fldChar w:fldCharType="separate"/>
-      </w:r>
-      <w:r>
-        <w:rPr>
-          <w:i/>
-        </w:rPr>
-        <w:t>ANEXO I: Cantidad de estaciones por provincia</w:t>
-      </w:r>
-      <w:r>
-        <w:rPr>
-          <w:i/>
-        </w:rPr>
-        <w:fldChar w:fldCharType="end"/>
+        <w:t xml:space="preserve"> se pretende </w:t>
+      </w:r>
+      <w:r>
+        <w:t xml:space="preserve">hacer una comparación de </w:t>
+      </w:r>
+      <w:r>
+        <w:t xml:space="preserve">los niveles de contaminación reales </w:t>
+      </w:r>
+      <w:r>
+        <w:t xml:space="preserve">extraídos de las estaciones </w:t>
+      </w:r>
+      <w:r>
+        <w:t>con lo que</w:t>
+      </w:r>
+      <w:r>
+        <w:t xml:space="preserve"> realmente</w:t>
+      </w:r>
+      <w:r>
+        <w:t xml:space="preserve"> percibe y expresa la gente mediante sus mensajes </w:t>
+      </w:r>
+      <w:r>
+        <w:t>en I</w:t>
+      </w:r>
+      <w:r>
+        <w:t xml:space="preserve">nternet. </w:t>
+      </w:r>
+      <w:r>
+        <w:t>Se mostrarán niveles de todas las</w:t>
+      </w:r>
+      <w:r>
+        <w:t xml:space="preserve"> provincias de España según los datos oficiales de las estaciones de aire </w:t>
+      </w:r>
+      <w:r>
+        <w:t>y de la misma manera, para estos lugares</w:t>
+      </w:r>
+      <w:r>
+        <w:t>, comprobaremos si las personas también perciben y expresan este hecho mediante su opinión online.</w:t>
+      </w:r>
+      <w:r>
+        <w:t xml:space="preserve"> Ej. En Madrid el nivel medido de NO2 es muy alto y se observan quejas en twitter de como el gran volumen de tr</w:t>
+      </w:r>
+      <w:r>
+        <w:t>áfico afecta al aire de la ciudad</w:t>
       </w:r>
       <w:r>
         <w:t>.</w:t>
-      </w:r>
-      <w:r>
-        <w:t xml:space="preserve"> Por otro lado, los </w:t>
-      </w:r>
-      <w:r>
-        <w:t>contaminantes</w:t>
-      </w:r>
-      <w:r>
-        <w:t xml:space="preserve"> medidos por las estaciones </w:t>
-      </w:r>
-      <w:r>
-        <w:t>y que se analizarán en la solución se</w:t>
-      </w:r>
-      <w:r>
-        <w:t xml:space="preserve"> pueden </w:t>
-      </w:r>
-      <w:r>
-        <w:t xml:space="preserve">ver </w:t>
-      </w:r>
-      <w:r>
-        <w:t>en el</w:t>
-      </w:r>
-      <w:r>
-        <w:t xml:space="preserve"> </w:t>
-      </w:r>
-      <w:r>
-        <w:rPr>
-          <w:i/>
-        </w:rPr>
-        <w:fldChar w:fldCharType="begin"/>
-      </w:r>
-      <w:r>
-        <w:rPr>
-          <w:i/>
-        </w:rPr>
-        <w:instrText xml:space="preserve"> REF _Ref435697572 \h </w:instrText>
-      </w:r>
-      <w:r>
-        <w:rPr>
-          <w:i/>
-        </w:rPr>
-        <w:instrText xml:space="preserve"> \* MERGEFORMAT </w:instrText>
-      </w:r>
-      <w:r>
-        <w:rPr>
-          <w:i/>
-        </w:rPr>
-      </w:r>
-      <w:r>
-        <w:rPr>
-          <w:i/>
-        </w:rPr>
-        <w:fldChar w:fldCharType="separate"/>
-      </w:r>
-      <w:r>
-        <w:rPr>
-          <w:i/>
-        </w:rPr>
-        <w:t>ANEXO II: Elementos químicos y variables medidas</w:t>
-      </w:r>
-      <w:r>
-        <w:rPr>
-          <w:i/>
-        </w:rPr>
-        <w:fldChar w:fldCharType="end"/>
-      </w:r>
-      <w:r>
-        <w:t>. M</w:t>
-      </w:r>
-      <w:r>
-        <w:t xml:space="preserve">atizar que cada estación </w:t>
-      </w:r>
-      <w:r>
-        <w:t xml:space="preserve">de calidad de aire </w:t>
-      </w:r>
-      <w:r>
-        <w:t xml:space="preserve">no mide </w:t>
-      </w:r>
-      <w:r>
-        <w:t>todos los contaminantes listados</w:t>
-      </w:r>
-      <w:r>
-        <w:t xml:space="preserve">, si no que la cantidad </w:t>
-      </w:r>
-      <w:r>
-        <w:t xml:space="preserve">que mida </w:t>
-      </w:r>
-      <w:r>
-        <w:t>dependerá de su ubicación y función.</w:t>
       </w:r>
     </w:p>
     <w:p>
@@ -6230,7 +6108,134 @@
         <w:jc w:val="both"/>
       </w:pPr>
       <w:r>
-        <w:t>Por otro lado, en cuanto la opinión social, se recopilarán tweets entre 2014-2015 en base a mensajes publicados con los temas, hashtags y cuentas listados en el</w:t>
+        <w:t xml:space="preserve">Toda esta información se mostrará en unos </w:t>
+      </w:r>
+      <w:proofErr w:type="spellStart"/>
+      <w:r>
+        <w:t>dashboards</w:t>
+      </w:r>
+      <w:proofErr w:type="spellEnd"/>
+      <w:r>
+        <w:t xml:space="preserve"> </w:t>
+      </w:r>
+      <w:r>
+        <w:t>intuitivos y completos</w:t>
+      </w:r>
+      <w:r>
+        <w:t xml:space="preserve">, </w:t>
+      </w:r>
+      <w:r>
+        <w:t>que permitirán analizar una provincia de forma individual o comparándola con otra.</w:t>
+      </w:r>
+    </w:p>
+    <w:p>
+      <w:pPr>
+        <w:spacing w:line="276" w:lineRule="auto"/>
+        <w:jc w:val="both"/>
+      </w:pPr>
+    </w:p>
+    <w:p>
+      <w:pPr>
+        <w:pStyle w:val="Ttulo2"/>
+        <w:spacing w:line="276" w:lineRule="auto"/>
+        <w:jc w:val="both"/>
+      </w:pPr>
+      <w:bookmarkStart w:id="3" w:name="_Toc438555509"/>
+      <w:r>
+        <w:t>Alcance</w:t>
+      </w:r>
+      <w:bookmarkEnd w:id="3"/>
+    </w:p>
+    <w:p>
+      <w:pPr>
+        <w:spacing w:line="276" w:lineRule="auto"/>
+        <w:ind w:firstLine="340"/>
+        <w:jc w:val="both"/>
+      </w:pPr>
+      <w:r>
+        <w:t xml:space="preserve">Para lograr los objetivos anteriores se partirá de los datos recogidos por las estaciones de aire de España durante el </w:t>
+      </w:r>
+      <w:r>
+        <w:t>año</w:t>
+      </w:r>
+      <w:r>
+        <w:t xml:space="preserve"> 2015, </w:t>
+      </w:r>
+      <w:r>
+        <w:t xml:space="preserve">aunque </w:t>
+      </w:r>
+      <w:r>
+        <w:t xml:space="preserve">se usarán datos de 2014 para todas esas estaciones que todavía no hayan validado sus datos de 2015. A la hora de mostrar </w:t>
+      </w:r>
+      <w:r>
+        <w:t>la información en la solución</w:t>
+      </w:r>
+      <w:r>
+        <w:t xml:space="preserve"> se usarán medidas diarias.</w:t>
+      </w:r>
+    </w:p>
+    <w:p>
+      <w:pPr>
+        <w:spacing w:line="276" w:lineRule="auto"/>
+        <w:ind w:firstLine="340"/>
+        <w:jc w:val="both"/>
+      </w:pPr>
+      <w:r>
+        <w:t xml:space="preserve">Se </w:t>
+      </w:r>
+      <w:r>
+        <w:t>empezará</w:t>
+      </w:r>
+      <w:r>
+        <w:t xml:space="preserve"> con un total de 3</w:t>
+      </w:r>
+      <w:r>
+        <w:t>31</w:t>
+      </w:r>
+      <w:r>
+        <w:t xml:space="preserve"> estaciones de </w:t>
+      </w:r>
+      <w:r>
+        <w:t xml:space="preserve">calidad del </w:t>
+      </w:r>
+      <w:r>
+        <w:t>aire con sus respectivas medidas para las fechas menciona</w:t>
+      </w:r>
+      <w:r>
+        <w:t>da</w:t>
+      </w:r>
+      <w:r>
+        <w:t>s. Estas estaciones abarcan todo el territorio español salvo las provincias de</w:t>
+      </w:r>
+      <w:r>
+        <w:t xml:space="preserve"> las CCAA de</w:t>
+      </w:r>
+      <w:r>
+        <w:t xml:space="preserve"> Andalucía y Extremadura</w:t>
+      </w:r>
+      <w:r>
+        <w:t>,</w:t>
+      </w:r>
+      <w:r>
+        <w:t xml:space="preserve"> y las ciudades autónomas de Ceuta y Melilla</w:t>
+      </w:r>
+      <w:r>
+        <w:t>,</w:t>
+      </w:r>
+      <w:r>
+        <w:t xml:space="preserve"> </w:t>
+      </w:r>
+      <w:r>
+        <w:t>debido a la</w:t>
+      </w:r>
+      <w:r>
+        <w:t xml:space="preserve"> falta de documentación compatible con la que se pudiera </w:t>
+      </w:r>
+      <w:r>
+        <w:t>trabajar y extraer datos.</w:t>
+      </w:r>
+      <w:r>
+        <w:t xml:space="preserve"> Se pueden consultar el número de estaciones de aire recopiladas por provincia en la tabla del</w:t>
       </w:r>
       <w:r>
         <w:t xml:space="preserve"> </w:t>
@@ -6245,18 +6250,194 @@
         <w:rPr>
           <w:i/>
         </w:rPr>
-        <w:instrText xml:space="preserve"> REF _Ref438496635 \h </w:instrText>
-      </w:r>
-      <w:r>
-        <w:rPr>
-          <w:i/>
-        </w:rPr>
+        <w:instrText xml:space="preserve"> REF _Ref435696536 \h </w:instrText>
       </w:r>
       <w:r>
         <w:rPr>
           <w:i/>
         </w:rPr>
         <w:instrText xml:space="preserve"> \* MERGEFORMAT </w:instrText>
+      </w:r>
+      <w:r>
+        <w:rPr>
+          <w:i/>
+        </w:rPr>
+      </w:r>
+      <w:r>
+        <w:rPr>
+          <w:i/>
+        </w:rPr>
+        <w:fldChar w:fldCharType="separate"/>
+      </w:r>
+      <w:r>
+        <w:rPr>
+          <w:i/>
+        </w:rPr>
+        <w:t>ANEXO I: Cantidad de esta</w:t>
+      </w:r>
+      <w:r>
+        <w:rPr>
+          <w:i/>
+        </w:rPr>
+        <w:t>c</w:t>
+      </w:r>
+      <w:r>
+        <w:rPr>
+          <w:i/>
+        </w:rPr>
+        <w:t>iones por provincia</w:t>
+      </w:r>
+      <w:r>
+        <w:rPr>
+          <w:i/>
+        </w:rPr>
+        <w:fldChar w:fldCharType="end"/>
+      </w:r>
+      <w:r>
+        <w:t>.</w:t>
+      </w:r>
+      <w:r>
+        <w:t xml:space="preserve"> Por otro lado, los </w:t>
+      </w:r>
+      <w:r>
+        <w:t>contaminantes</w:t>
+      </w:r>
+      <w:r>
+        <w:t xml:space="preserve"> medidos por las estaciones </w:t>
+      </w:r>
+      <w:r>
+        <w:t>y que se analizarán en la solución</w:t>
+      </w:r>
+      <w:r>
+        <w:t xml:space="preserve"> final</w:t>
+      </w:r>
+      <w:r>
+        <w:t xml:space="preserve"> se</w:t>
+      </w:r>
+      <w:r>
+        <w:t xml:space="preserve"> pueden </w:t>
+      </w:r>
+      <w:r>
+        <w:t xml:space="preserve">ver </w:t>
+      </w:r>
+      <w:r>
+        <w:t>en el</w:t>
+      </w:r>
+      <w:r>
+        <w:t xml:space="preserve"> </w:t>
+      </w:r>
+      <w:r>
+        <w:rPr>
+          <w:i/>
+        </w:rPr>
+        <w:fldChar w:fldCharType="begin"/>
+      </w:r>
+      <w:r>
+        <w:rPr>
+          <w:i/>
+        </w:rPr>
+        <w:instrText xml:space="preserve"> REF _Ref435697572 \h </w:instrText>
+      </w:r>
+      <w:r>
+        <w:rPr>
+          <w:i/>
+        </w:rPr>
+        <w:instrText xml:space="preserve"> \* MERGEFORMAT </w:instrText>
+      </w:r>
+      <w:r>
+        <w:rPr>
+          <w:i/>
+        </w:rPr>
+      </w:r>
+      <w:r>
+        <w:rPr>
+          <w:i/>
+        </w:rPr>
+        <w:fldChar w:fldCharType="separate"/>
+      </w:r>
+      <w:r>
+        <w:rPr>
+          <w:i/>
+        </w:rPr>
+        <w:t>ANEXO II: Eleme</w:t>
+      </w:r>
+      <w:r>
+        <w:rPr>
+          <w:i/>
+        </w:rPr>
+        <w:t>n</w:t>
+      </w:r>
+      <w:r>
+        <w:rPr>
+          <w:i/>
+        </w:rPr>
+        <w:t>tos químicos y variables medidas</w:t>
+      </w:r>
+      <w:r>
+        <w:rPr>
+          <w:i/>
+        </w:rPr>
+        <w:fldChar w:fldCharType="end"/>
+      </w:r>
+      <w:r>
+        <w:t>. M</w:t>
+      </w:r>
+      <w:r>
+        <w:t xml:space="preserve">atizar que cada estación </w:t>
+      </w:r>
+      <w:r>
+        <w:t xml:space="preserve">de calidad de aire </w:t>
+      </w:r>
+      <w:r>
+        <w:t xml:space="preserve">no mide </w:t>
+      </w:r>
+      <w:r>
+        <w:t>todos los contaminantes listados</w:t>
+      </w:r>
+      <w:r>
+        <w:t xml:space="preserve">, si no que la cantidad </w:t>
+      </w:r>
+      <w:r>
+        <w:t xml:space="preserve">que mida </w:t>
+      </w:r>
+      <w:r>
+        <w:t>dependerá de su ubicación y función.</w:t>
+      </w:r>
+    </w:p>
+    <w:p>
+      <w:pPr>
+        <w:spacing w:line="276" w:lineRule="auto"/>
+        <w:ind w:firstLine="340"/>
+        <w:jc w:val="both"/>
+      </w:pPr>
+      <w:r>
+        <w:t>Por otro lado, en cuanto la opinión social, se recopilarán tweets entre 2014-2015 en base a mensajes publicados con los temas, hashtags y cuentas listados en el</w:t>
+      </w:r>
+      <w:r>
+        <w:t xml:space="preserve"> </w:t>
+      </w:r>
+      <w:r>
+        <w:rPr>
+          <w:i/>
+        </w:rPr>
+        <w:fldChar w:fldCharType="begin"/>
+      </w:r>
+      <w:r>
+        <w:rPr>
+          <w:i/>
+        </w:rPr>
+        <w:instrText xml:space="preserve"> REF _Ref438496635 \h </w:instrText>
+      </w:r>
+      <w:r>
+        <w:rPr>
+          <w:i/>
+        </w:rPr>
+        <w:instrText xml:space="preserve"> \* MERGEFORMAT </w:instrText>
+      </w:r>
+      <w:r>
+        <w:rPr>
+          <w:i/>
+        </w:rPr>
       </w:r>
       <w:r>
         <w:rPr>
@@ -6297,77 +6478,14 @@
     <w:p>
       <w:pPr>
         <w:pStyle w:val="Ttulo2"/>
+        <w:spacing w:line="276" w:lineRule="auto"/>
+        <w:jc w:val="both"/>
       </w:pPr>
-      <w:bookmarkStart w:id="5" w:name="_Toc438497212"/>
+      <w:bookmarkStart w:id="4" w:name="_Toc438555510"/>
       <w:r>
         <w:t>Solución diseñada</w:t>
       </w:r>
-      <w:bookmarkEnd w:id="5"/>
-    </w:p>
-    <w:p>
-      <w:r>
-        <w:t xml:space="preserve">Hablar por encima de la aplicación web, de </w:t>
-      </w:r>
-      <w:proofErr w:type="spellStart"/>
-      <w:r>
-        <w:t>mongodb</w:t>
-      </w:r>
-      <w:proofErr w:type="spellEnd"/>
-      <w:r>
-        <w:t xml:space="preserve">, </w:t>
-      </w:r>
-      <w:proofErr w:type="spellStart"/>
-      <w:proofErr w:type="gramStart"/>
-      <w:r>
-        <w:t>meaningcloud,etc</w:t>
-      </w:r>
-      <w:proofErr w:type="spellEnd"/>
-      <w:proofErr w:type="gramEnd"/>
-    </w:p>
-    <w:p/>
-    <w:p>
-      <w:pPr>
-        <w:pStyle w:val="Ttulo2"/>
-      </w:pPr>
-      <w:bookmarkStart w:id="6" w:name="_Toc438497213"/>
-      <w:r>
-        <w:t>Aspectos claves</w:t>
-      </w:r>
-      <w:bookmarkEnd w:id="6"/>
-    </w:p>
-    <w:p>
-      <w:r>
-        <w:t xml:space="preserve">Vender la aplicación, decir lo que tiene q la hace importante, comparador, datos </w:t>
-      </w:r>
-      <w:proofErr w:type="spellStart"/>
-      <w:r>
-        <w:t>preprocesados</w:t>
-      </w:r>
-      <w:proofErr w:type="spellEnd"/>
-      <w:r>
-        <w:t xml:space="preserve"> y limpios para descargar </w:t>
-      </w:r>
-      <w:proofErr w:type="spellStart"/>
-      <w:r>
-        <w:t>etc</w:t>
-      </w:r>
-      <w:proofErr w:type="spellEnd"/>
-    </w:p>
-    <w:p/>
-    <w:p>
-      <w:pPr>
-        <w:pStyle w:val="Ttulo2"/>
-      </w:pPr>
-      <w:bookmarkStart w:id="7" w:name="_Toc438497214"/>
-      <w:r>
-        <w:t>Conclusiones</w:t>
-      </w:r>
-      <w:bookmarkEnd w:id="7"/>
-    </w:p>
-    <w:p>
-      <w:r>
-        <w:t>Breve resumen de los puntos anteriores</w:t>
-      </w:r>
+      <w:bookmarkEnd w:id="4"/>
     </w:p>
     <w:p>
       <w:pPr>
@@ -6375,145 +6493,16 @@
         <w:ind w:firstLine="340"/>
         <w:jc w:val="both"/>
       </w:pPr>
-    </w:p>
-    <w:p/>
-    <w:p>
-      <w:r>
-        <w:br w:type="page"/>
-      </w:r>
-    </w:p>
-    <w:p>
-      <w:pPr>
-        <w:spacing w:line="276" w:lineRule="auto"/>
-        <w:ind w:firstLine="340"/>
-        <w:jc w:val="both"/>
-        <w:rPr>
-          <w:color w:val="FF0000"/>
-        </w:rPr>
-      </w:pPr>
-      <w:r>
-        <w:rPr>
-          <w:color w:val="FF0000"/>
-        </w:rPr>
-        <w:lastRenderedPageBreak/>
-        <w:t xml:space="preserve">MAS EN DISEÑO ESTA PARTE QUE AQUÍ: </w:t>
-      </w:r>
-      <w:r>
-        <w:rPr>
-          <w:color w:val="FF0000"/>
-        </w:rPr>
-        <w:t xml:space="preserve">En cuanto a la información recopilada de las personas, la mayoría, está recogida en una colección </w:t>
-      </w:r>
-      <w:r>
-        <w:rPr>
-          <w:color w:val="FF0000"/>
-        </w:rPr>
-        <w:t xml:space="preserve">en </w:t>
+      <w:r>
+        <w:t xml:space="preserve">Se ha diseñado una aplicación web que se lanza en un servidor </w:t>
       </w:r>
       <w:proofErr w:type="spellStart"/>
       <w:r>
-        <w:rPr>
-          <w:color w:val="FF0000"/>
-        </w:rPr>
-        <w:t>M</w:t>
-      </w:r>
-      <w:r>
-        <w:rPr>
-          <w:color w:val="FF0000"/>
-        </w:rPr>
-        <w:t>ongoDB</w:t>
+        <w:t>Tomcat</w:t>
       </w:r>
       <w:proofErr w:type="spellEnd"/>
       <w:r>
-        <w:rPr>
-          <w:color w:val="FF0000"/>
-        </w:rPr>
-        <w:t xml:space="preserve"> de tweets, estos mensajes abarcan en cuanto a fecha desde principios de noviembre hasta finales del año 2015. Para recopilar estos tweets se han usado palabras clave tales como las recogidas en PONER ANEXO. Aparte de esta fuente de datos también se ha usado el portal de quejas ciudadanas del ayuntamiento de Madrid y … PONER MÁS SI USAMOS M</w:t>
-      </w:r>
-      <w:r>
-        <w:rPr>
-          <w:color w:val="FF0000"/>
-        </w:rPr>
-        <w:t>ÁS</w:t>
-      </w:r>
-    </w:p>
-    <w:p>
-      <w:pPr>
-        <w:spacing w:line="276" w:lineRule="auto"/>
-        <w:ind w:firstLine="340"/>
-        <w:jc w:val="both"/>
-        <w:rPr>
-          <w:color w:val="FF0000"/>
-        </w:rPr>
-      </w:pPr>
-      <w:r>
-        <w:rPr>
-          <w:color w:val="FF0000"/>
-        </w:rPr>
-        <w:t>El trabajo final</w:t>
-      </w:r>
-      <w:r>
-        <w:rPr>
-          <w:color w:val="FF0000"/>
-        </w:rPr>
-        <w:t xml:space="preserve"> que se mostrará</w:t>
-      </w:r>
-      <w:r>
-        <w:rPr>
-          <w:color w:val="FF0000"/>
-        </w:rPr>
-        <w:t xml:space="preserve"> de visualización </w:t>
-      </w:r>
-      <w:r>
-        <w:rPr>
-          <w:color w:val="FF0000"/>
-        </w:rPr>
-        <w:t xml:space="preserve">de los datos </w:t>
-      </w:r>
-      <w:r>
-        <w:rPr>
-          <w:color w:val="FF0000"/>
-        </w:rPr>
-        <w:t xml:space="preserve">no abarcará </w:t>
-      </w:r>
-      <w:r>
-        <w:rPr>
-          <w:color w:val="FF0000"/>
-        </w:rPr>
-        <w:t>la totalidad de</w:t>
-      </w:r>
-      <w:r>
-        <w:rPr>
-          <w:color w:val="FF0000"/>
-        </w:rPr>
-        <w:t xml:space="preserve"> estos aspectos mencionados, sino que se ver</w:t>
-      </w:r>
-      <w:r>
-        <w:rPr>
-          <w:color w:val="FF0000"/>
-        </w:rPr>
-        <w:t>á simplificado para mostrar únicamente como prueba conceptual como sería el resultado. Esto no implica que en el diseño de esta memoria no se explique cómo sería el proceso para su desarrollo completo posterior.</w:t>
-      </w:r>
-    </w:p>
-    <w:p>
-      <w:r>
-        <w:br w:type="page"/>
-      </w:r>
-    </w:p>
-    <w:p>
-      <w:pPr>
-        <w:pStyle w:val="Ttulo1"/>
-      </w:pPr>
-      <w:bookmarkStart w:id="8" w:name="_Toc438497215"/>
-      <w:r>
-        <w:lastRenderedPageBreak/>
-        <w:t>SEGUIR</w:t>
-      </w:r>
-      <w:bookmarkEnd w:id="8"/>
-    </w:p>
-    <w:p>
-      <w:r>
-        <w:t>DECIR HERRAMIENTAS USADAS. FORMATO DE COLECCIONES EN MONGODB, DISEÑO ETC, ver enunciado para ver que más poner</w:t>
+        <w:t xml:space="preserve"> con Ubuntu como SO y desde la cual se puede acceder a diferentes visualizaciones en forma de gráficos y mapas de la contaminación atmosférica de las provincias de España.</w:t>
       </w:r>
     </w:p>
     <w:p>
@@ -6522,8 +6511,346 @@
         <w:ind w:firstLine="340"/>
         <w:jc w:val="both"/>
       </w:pPr>
+      <w:r>
+        <w:t xml:space="preserve">Los datos usados para los gráficos y funcionalidades estarán guardados en colecciones de una base de datos </w:t>
+      </w:r>
+      <w:proofErr w:type="spellStart"/>
+      <w:r>
+        <w:t>MongoDB</w:t>
+      </w:r>
+      <w:proofErr w:type="spellEnd"/>
+      <w:r>
+        <w:t xml:space="preserve">, mientras que los mapas se crearán a partir de sus </w:t>
+      </w:r>
+      <w:proofErr w:type="spellStart"/>
+      <w:r>
+        <w:t>CSVs</w:t>
+      </w:r>
+      <w:proofErr w:type="spellEnd"/>
+      <w:r>
+        <w:t xml:space="preserve"> de datos vía </w:t>
+      </w:r>
+      <w:proofErr w:type="spellStart"/>
+      <w:r>
+        <w:t>CartoDB</w:t>
+      </w:r>
+      <w:proofErr w:type="spellEnd"/>
+      <w:r>
+        <w:t xml:space="preserve">, posteriormente el </w:t>
+      </w:r>
+      <w:proofErr w:type="spellStart"/>
+      <w:r>
+        <w:rPr>
+          <w:i/>
+        </w:rPr>
+        <w:t>iframe</w:t>
+      </w:r>
+      <w:proofErr w:type="spellEnd"/>
+      <w:r>
+        <w:t xml:space="preserve"> usado para mostrar el mapa en la web también se almacenará en </w:t>
+      </w:r>
+      <w:proofErr w:type="spellStart"/>
+      <w:r>
+        <w:t>MongoDB</w:t>
+      </w:r>
+      <w:proofErr w:type="spellEnd"/>
+      <w:r>
+        <w:t>.</w:t>
+      </w:r>
     </w:p>
     <w:p>
+      <w:pPr>
+        <w:spacing w:line="276" w:lineRule="auto"/>
+        <w:jc w:val="both"/>
+      </w:pPr>
+    </w:p>
+    <w:p>
+      <w:pPr>
+        <w:pStyle w:val="Ttulo2"/>
+        <w:spacing w:line="276" w:lineRule="auto"/>
+        <w:jc w:val="both"/>
+      </w:pPr>
+      <w:bookmarkStart w:id="5" w:name="_Toc438555511"/>
+      <w:r>
+        <w:t>Aspectos claves</w:t>
+      </w:r>
+      <w:bookmarkEnd w:id="5"/>
+    </w:p>
+    <w:p>
+      <w:pPr>
+        <w:spacing w:line="276" w:lineRule="auto"/>
+        <w:ind w:firstLine="340"/>
+        <w:jc w:val="both"/>
+      </w:pPr>
+      <w:r>
+        <w:t>La aplicación web permitirá realizar a los usuarios las siguientes funcionalidades</w:t>
+      </w:r>
+      <w:r>
+        <w:t xml:space="preserve"> durante su visita</w:t>
+      </w:r>
+      <w:r>
+        <w:t>:</w:t>
+      </w:r>
+    </w:p>
+    <w:p>
+      <w:pPr>
+        <w:pStyle w:val="Prrafodelista"/>
+        <w:numPr>
+          <w:ilvl w:val="0"/>
+          <w:numId w:val="6"/>
+        </w:numPr>
+        <w:spacing w:line="276" w:lineRule="auto"/>
+        <w:jc w:val="both"/>
+      </w:pPr>
+      <w:r>
+        <w:t>Ver los datos de contaminación atmosférica de una provincia en base a la información extraída de las estaciones de calidad del aire. Esta información se mostrará en mapas y gráficos con evolución en el tiempo.</w:t>
+      </w:r>
+      <w:r>
+        <w:t xml:space="preserve"> Con la posibilidad de centrarse en un contaminante concreto en los mapas.</w:t>
+      </w:r>
+    </w:p>
+    <w:p>
+      <w:pPr>
+        <w:pStyle w:val="Prrafodelista"/>
+        <w:numPr>
+          <w:ilvl w:val="0"/>
+          <w:numId w:val="6"/>
+        </w:numPr>
+        <w:spacing w:line="276" w:lineRule="auto"/>
+        <w:jc w:val="both"/>
+      </w:pPr>
+      <w:r>
+        <w:t xml:space="preserve">Comparar la contaminación de dos provincias en base a la información extraída de las estaciones de calidad del aire. Esta información de la comparativa se mostrará en una misma página con mapas y gráficos </w:t>
+      </w:r>
+      <w:r>
+        <w:t>del estilo de la primera funcionalidad, pero en este caso</w:t>
+      </w:r>
+      <w:r>
+        <w:t>,</w:t>
+      </w:r>
+      <w:r>
+        <w:t xml:space="preserve"> se compararán contaminantes en vez de una visión general.</w:t>
+      </w:r>
+    </w:p>
+    <w:p>
+      <w:pPr>
+        <w:pStyle w:val="Prrafodelista"/>
+        <w:numPr>
+          <w:ilvl w:val="0"/>
+          <w:numId w:val="6"/>
+        </w:numPr>
+        <w:spacing w:line="276" w:lineRule="auto"/>
+        <w:jc w:val="both"/>
+      </w:pPr>
+      <w:r>
+        <w:t>Observar la opinión social sobre la contaminación en una provincia. Se mostrarán los tweets recogidos de esa provincia</w:t>
+      </w:r>
+      <w:r>
+        <w:t>, relacionados con la contaminación,</w:t>
+      </w:r>
+      <w:r>
+        <w:t xml:space="preserve"> y gráficos en los que se podrá apreciar en porcentaje el sentimiento de los tweets (positivo, negativo y neutro) y como han ido evolucionando los hashtags con más menciones a lo largo del tiempo estudiado para esa provincia.</w:t>
+      </w:r>
+    </w:p>
+    <w:p>
+      <w:pPr>
+        <w:pStyle w:val="Prrafodelista"/>
+        <w:numPr>
+          <w:ilvl w:val="0"/>
+          <w:numId w:val="6"/>
+        </w:numPr>
+        <w:spacing w:line="276" w:lineRule="auto"/>
+        <w:jc w:val="both"/>
+      </w:pPr>
+      <w:r>
+        <w:t xml:space="preserve">Posibilidad de descargar en formato CSV los datos de las medidas de las estaciones de calidad del aire ya </w:t>
+      </w:r>
+      <w:proofErr w:type="spellStart"/>
+      <w:r>
+        <w:t>preprocesados</w:t>
+      </w:r>
+      <w:proofErr w:type="spellEnd"/>
+      <w:r>
+        <w:t xml:space="preserve"> y limpiados en un formato estándar para todas las estaciones de todas las provincias. Esta característica está</w:t>
+      </w:r>
+      <w:r>
+        <w:t xml:space="preserve"> destinada un perfil de usuario</w:t>
+      </w:r>
+      <w:r>
+        <w:t xml:space="preserve"> más técnico.</w:t>
+      </w:r>
+    </w:p>
+    <w:p>
+      <w:pPr>
+        <w:spacing w:line="276" w:lineRule="auto"/>
+        <w:jc w:val="both"/>
+      </w:pPr>
+    </w:p>
+    <w:p>
+      <w:pPr>
+        <w:pStyle w:val="Ttulo2"/>
+        <w:spacing w:line="276" w:lineRule="auto"/>
+        <w:jc w:val="both"/>
+      </w:pPr>
+      <w:bookmarkStart w:id="6" w:name="_Toc438555512"/>
+      <w:r>
+        <w:t>Conclusiones</w:t>
+      </w:r>
+      <w:bookmarkEnd w:id="6"/>
+    </w:p>
+    <w:p>
+      <w:pPr>
+        <w:spacing w:line="276" w:lineRule="auto"/>
+        <w:ind w:firstLine="340"/>
+        <w:jc w:val="both"/>
+      </w:pPr>
+      <w:r>
+        <w:t>La solución diseñada permitirá visualizar en una aplicación</w:t>
+      </w:r>
+      <w:r>
+        <w:t xml:space="preserve"> web</w:t>
+      </w:r>
+      <w:r>
+        <w:t xml:space="preserve"> la contaminación atmosférica en España desde dos puntos de vista: el social y el medido por las estaciones de calidad del aire.</w:t>
+      </w:r>
+    </w:p>
+    <w:p>
+      <w:pPr>
+        <w:spacing w:line="276" w:lineRule="auto"/>
+        <w:ind w:firstLine="340"/>
+        <w:jc w:val="both"/>
+      </w:pPr>
+      <w:r>
+        <w:t xml:space="preserve">La información </w:t>
+      </w:r>
+      <w:r>
+        <w:t>se orientará</w:t>
+      </w:r>
+      <w:r>
+        <w:t xml:space="preserve"> a nivel provincial y abarcará el tiempo transcurrido entre los años 2014 y 2015.</w:t>
+      </w:r>
+    </w:p>
+    <w:p>
+      <w:pPr>
+        <w:spacing w:line="276" w:lineRule="auto"/>
+        <w:ind w:firstLine="340"/>
+        <w:jc w:val="both"/>
+      </w:pPr>
+      <w:r>
+        <w:lastRenderedPageBreak/>
+        <w:t xml:space="preserve">Los datos se mostrarán de forma visual mediante el uso de mapas y gráficos que permitirán ver la información de forma detallada </w:t>
+      </w:r>
+      <w:r>
+        <w:t>con la posibilidad de ver medidas para</w:t>
+      </w:r>
+      <w:r>
+        <w:t xml:space="preserve"> fechas concretas.</w:t>
+      </w:r>
+    </w:p>
+    <w:p>
+      <w:r>
+        <w:br w:type="page"/>
+      </w:r>
+    </w:p>
+    <w:p>
+      <w:pPr>
+        <w:pStyle w:val="Ttulo1"/>
+      </w:pPr>
+      <w:bookmarkStart w:id="7" w:name="_Toc438555513"/>
+      <w:r>
+        <w:lastRenderedPageBreak/>
+        <w:t>Análisis y diseño del problema de integración propuesto</w:t>
+      </w:r>
+      <w:bookmarkEnd w:id="7"/>
+    </w:p>
+    <w:p>
+      <w:r>
+        <w:t>DECIR HERRAMIENTAS USADAS. FORMATO DE COLECCIONES EN MONGODB, DISEÑO ETC, ver enunciado para ver que más poner</w:t>
+      </w:r>
+    </w:p>
+    <w:p>
+      <w:r>
+        <w:t xml:space="preserve">Hacer </w:t>
+      </w:r>
+      <w:proofErr w:type="spellStart"/>
+      <w:r>
+        <w:t>subapartados</w:t>
+      </w:r>
+      <w:proofErr w:type="spellEnd"/>
+    </w:p>
+    <w:p>
+      <w:r>
+        <w:br w:type="page"/>
+      </w:r>
+    </w:p>
+    <w:p>
+      <w:pPr>
+        <w:pStyle w:val="Ttulo1"/>
+      </w:pPr>
+      <w:bookmarkStart w:id="8" w:name="_Toc438555514"/>
+      <w:bookmarkStart w:id="9" w:name="_GoBack"/>
+      <w:bookmarkEnd w:id="9"/>
+      <w:r>
+        <w:lastRenderedPageBreak/>
+        <w:t>Prueba de concepto</w:t>
+      </w:r>
+      <w:bookmarkEnd w:id="8"/>
+    </w:p>
+    <w:p>
+      <w:pPr>
+        <w:rPr>
+          <w:u w:val="single"/>
+        </w:rPr>
+      </w:pPr>
+      <w:r>
+        <w:rPr>
+          <w:u w:val="single"/>
+        </w:rPr>
+        <w:t>Este apartado describirá la prueba de concepto desarrollada incluyendo instrucciones para la ejecución de la prueba de concepto en la máquina virtual presentada.</w:t>
+      </w:r>
+    </w:p>
+    <w:p>
+      <w:proofErr w:type="spellStart"/>
+      <w:r>
+        <w:t>asd</w:t>
+      </w:r>
+      <w:proofErr w:type="spellEnd"/>
+    </w:p>
+    <w:p>
+      <w:r>
+        <w:br w:type="page"/>
+      </w:r>
+    </w:p>
+    <w:p>
+      <w:pPr>
+        <w:pStyle w:val="Ttulo1"/>
+      </w:pPr>
+      <w:bookmarkStart w:id="10" w:name="_Toc438555515"/>
+      <w:r>
+        <w:lastRenderedPageBreak/>
+        <w:t>Conclusiones</w:t>
+      </w:r>
+      <w:bookmarkEnd w:id="10"/>
+    </w:p>
+    <w:p>
+      <w:pPr>
+        <w:rPr>
+          <w:u w:val="single"/>
+        </w:rPr>
+      </w:pPr>
+      <w:r>
+        <w:rPr>
+          <w:u w:val="single"/>
+        </w:rPr>
+        <w:t xml:space="preserve">Este último apartado destacará los objetivos alcanzados, los problemas encontrados durante el desarrollo de la práctica y las lecciones aprendidas. </w:t>
+      </w:r>
+    </w:p>
+    <w:p>
+      <w:proofErr w:type="spellStart"/>
+      <w:r>
+        <w:t>adds</w:t>
+      </w:r>
+      <w:proofErr w:type="spellEnd"/>
       <w:r>
         <w:br w:type="page"/>
       </w:r>
@@ -6534,14 +6861,14 @@
         <w:spacing w:line="276" w:lineRule="auto"/>
         <w:jc w:val="both"/>
       </w:pPr>
-      <w:bookmarkStart w:id="9" w:name="_Ref435696536"/>
-      <w:bookmarkStart w:id="10" w:name="_Toc438497216"/>
+      <w:bookmarkStart w:id="11" w:name="_Ref435696536"/>
+      <w:bookmarkStart w:id="12" w:name="_Toc438555516"/>
       <w:r>
         <w:lastRenderedPageBreak/>
         <w:t>ANEXO I: Cantidad de estaciones por provincia</w:t>
       </w:r>
-      <w:bookmarkEnd w:id="9"/>
-      <w:bookmarkEnd w:id="10"/>
+      <w:bookmarkEnd w:id="11"/>
+      <w:bookmarkEnd w:id="12"/>
     </w:p>
     <w:p>
       <w:pPr>
@@ -9635,25 +9962,38 @@
         <w:pStyle w:val="Descripcin"/>
         <w:jc w:val="center"/>
       </w:pPr>
-      <w:bookmarkStart w:id="11" w:name="_Toc438497219"/>
+      <w:bookmarkStart w:id="13" w:name="_Toc438555519"/>
       <w:r>
         <w:t xml:space="preserve">Tabla </w:t>
       </w:r>
-      <w:fldSimple w:instr=" SEQ Tabla \* ARABIC ">
-        <w:r>
-          <w:rPr>
-            <w:noProof/>
-          </w:rPr>
-          <w:t>1</w:t>
-        </w:r>
-      </w:fldSimple>
+      <w:r>
+        <w:fldChar w:fldCharType="begin"/>
+      </w:r>
+      <w:r>
+        <w:instrText xml:space="preserve"> SEQ Tabla \* ARABIC </w:instrText>
+      </w:r>
+      <w:r>
+        <w:fldChar w:fldCharType="separate"/>
+      </w:r>
+      <w:r>
+        <w:rPr>
+          <w:noProof/>
+        </w:rPr>
+        <w:t>1</w:t>
+      </w:r>
+      <w:r>
+        <w:rPr>
+          <w:noProof/>
+        </w:rPr>
+        <w:fldChar w:fldCharType="end"/>
+      </w:r>
       <w:r>
         <w:t xml:space="preserve"> </w:t>
       </w:r>
       <w:r>
         <w:t>Núm. Estaciones por provincia</w:t>
       </w:r>
-      <w:bookmarkEnd w:id="11"/>
+      <w:bookmarkEnd w:id="13"/>
     </w:p>
     <w:p>
       <w:r>
@@ -9666,14 +10006,14 @@
         <w:spacing w:line="276" w:lineRule="auto"/>
         <w:jc w:val="both"/>
       </w:pPr>
-      <w:bookmarkStart w:id="12" w:name="_Ref435697572"/>
-      <w:bookmarkStart w:id="13" w:name="_Toc438497217"/>
+      <w:bookmarkStart w:id="14" w:name="_Ref435697572"/>
+      <w:bookmarkStart w:id="15" w:name="_Toc438555517"/>
       <w:r>
         <w:lastRenderedPageBreak/>
         <w:t>ANEXO II: Elementos químicos y variables medidas</w:t>
       </w:r>
-      <w:bookmarkEnd w:id="12"/>
-      <w:bookmarkEnd w:id="13"/>
+      <w:bookmarkEnd w:id="14"/>
+      <w:bookmarkEnd w:id="15"/>
     </w:p>
     <w:p>
       <w:pPr>
@@ -9944,7 +10284,15 @@
                 <w:color w:val="000000"/>
                 <w:lang w:eastAsia="es-ES"/>
               </w:rPr>
-              <w:t>µg/m3</w:t>
+              <w:t>m</w:t>
+            </w:r>
+            <w:r>
+              <w:rPr>
+                <w:rFonts w:ascii="Calibri" w:eastAsia="Times New Roman" w:hAnsi="Calibri" w:cs="Times New Roman"/>
+                <w:color w:val="000000"/>
+                <w:lang w:eastAsia="es-ES"/>
+              </w:rPr>
+              <w:t>g/m3</w:t>
             </w:r>
           </w:p>
         </w:tc>
@@ -10424,23 +10772,21 @@
               </w:rPr>
               <w:t xml:space="preserve">Partículas en suspensión &lt; 10 </w:t>
             </w:r>
-            <w:proofErr w:type="spellStart"/>
-            <w:r>
-              <w:rPr>
-                <w:rFonts w:ascii="Calibri" w:eastAsia="Times New Roman" w:hAnsi="Calibri" w:cs="Times New Roman"/>
-                <w:color w:val="000000"/>
-                <w:lang w:eastAsia="es-ES"/>
-              </w:rPr>
-              <w:t>um</w:t>
-            </w:r>
-            <w:proofErr w:type="spellEnd"/>
-            <w:r>
-              <w:rPr>
-                <w:rFonts w:ascii="Calibri" w:eastAsia="Times New Roman" w:hAnsi="Calibri" w:cs="Times New Roman"/>
-                <w:color w:val="000000"/>
-                <w:lang w:eastAsia="es-ES"/>
-              </w:rPr>
-              <w:t xml:space="preserve"> </w:t>
+            <w:r>
+              <w:rPr>
+                <w:rFonts w:ascii="Calibri" w:eastAsia="Times New Roman" w:hAnsi="Calibri" w:cs="Times New Roman"/>
+                <w:color w:val="000000"/>
+                <w:lang w:eastAsia="es-ES"/>
+              </w:rPr>
+              <w:t>µ</w:t>
+            </w:r>
+            <w:r>
+              <w:rPr>
+                <w:rFonts w:ascii="Calibri" w:eastAsia="Times New Roman" w:hAnsi="Calibri" w:cs="Times New Roman"/>
+                <w:color w:val="000000"/>
+                <w:lang w:eastAsia="es-ES"/>
+              </w:rPr>
+              <w:t xml:space="preserve">m </w:t>
             </w:r>
             <w:r>
               <w:rPr>
@@ -10543,16 +10889,22 @@
               </w:rPr>
               <w:t xml:space="preserve"> en suspensión &lt; 2,5 </w:t>
             </w:r>
-            <w:proofErr w:type="spellStart"/>
-            <w:r>
-              <w:rPr>
-                <w:rFonts w:ascii="Calibri" w:eastAsia="Times New Roman" w:hAnsi="Calibri" w:cs="Times New Roman"/>
-                <w:color w:val="000000"/>
-                <w:lang w:eastAsia="es-ES"/>
-              </w:rPr>
-              <w:t>um</w:t>
-            </w:r>
-            <w:proofErr w:type="spellEnd"/>
+            <w:r>
+              <w:rPr>
+                <w:rFonts w:ascii="Calibri" w:eastAsia="Times New Roman" w:hAnsi="Calibri" w:cs="Times New Roman"/>
+                <w:color w:val="000000"/>
+                <w:lang w:eastAsia="es-ES"/>
+              </w:rPr>
+              <w:t>µ</w:t>
+            </w:r>
+            <w:r>
+              <w:rPr>
+                <w:rFonts w:ascii="Calibri" w:eastAsia="Times New Roman" w:hAnsi="Calibri" w:cs="Times New Roman"/>
+                <w:color w:val="000000"/>
+                <w:lang w:eastAsia="es-ES"/>
+              </w:rPr>
+              <w:t>m</w:t>
+            </w:r>
           </w:p>
         </w:tc>
         <w:tc>
@@ -10657,7 +11009,15 @@
                 <w:color w:val="000000"/>
                 <w:lang w:eastAsia="es-ES"/>
               </w:rPr>
-              <w:t>µg/m3</w:t>
+              <w:t>m</w:t>
+            </w:r>
+            <w:r>
+              <w:rPr>
+                <w:rFonts w:ascii="Calibri" w:eastAsia="Times New Roman" w:hAnsi="Calibri" w:cs="Times New Roman"/>
+                <w:color w:val="000000"/>
+                <w:lang w:eastAsia="es-ES"/>
+              </w:rPr>
+              <w:t>g/m3</w:t>
             </w:r>
           </w:p>
         </w:tc>
@@ -10820,7 +11180,15 @@
                 <w:color w:val="000000"/>
                 <w:lang w:eastAsia="es-ES"/>
               </w:rPr>
-              <w:t>µg/m3</w:t>
+              <w:t>m</w:t>
+            </w:r>
+            <w:r>
+              <w:rPr>
+                <w:rFonts w:ascii="Calibri" w:eastAsia="Times New Roman" w:hAnsi="Calibri" w:cs="Times New Roman"/>
+                <w:color w:val="000000"/>
+                <w:lang w:eastAsia="es-ES"/>
+              </w:rPr>
+              <w:t>g/m3</w:t>
             </w:r>
           </w:p>
         </w:tc>
@@ -10914,22 +11282,35 @@
         <w:pStyle w:val="Descripcin"/>
         <w:jc w:val="center"/>
       </w:pPr>
-      <w:bookmarkStart w:id="14" w:name="_Toc438497220"/>
+      <w:bookmarkStart w:id="16" w:name="_Toc438555520"/>
       <w:r>
         <w:t xml:space="preserve">Tabla </w:t>
       </w:r>
-      <w:fldSimple w:instr=" SEQ Tabla \* ARABIC ">
-        <w:r>
-          <w:rPr>
-            <w:noProof/>
-          </w:rPr>
-          <w:t>2</w:t>
-        </w:r>
-      </w:fldSimple>
+      <w:r>
+        <w:fldChar w:fldCharType="begin"/>
+      </w:r>
+      <w:r>
+        <w:instrText xml:space="preserve"> SEQ Tabla \* ARABIC </w:instrText>
+      </w:r>
+      <w:r>
+        <w:fldChar w:fldCharType="separate"/>
+      </w:r>
+      <w:r>
+        <w:rPr>
+          <w:noProof/>
+        </w:rPr>
+        <w:t>2</w:t>
+      </w:r>
+      <w:r>
+        <w:rPr>
+          <w:noProof/>
+        </w:rPr>
+        <w:fldChar w:fldCharType="end"/>
+      </w:r>
       <w:r>
         <w:t xml:space="preserve"> Elementos químicos y variables medidas</w:t>
       </w:r>
-      <w:bookmarkEnd w:id="14"/>
+      <w:bookmarkEnd w:id="16"/>
     </w:p>
     <w:p>
       <w:pPr>
@@ -10993,6 +11374,12 @@
     </w:p>
     <w:p>
       <w:pPr>
+        <w:spacing w:line="276" w:lineRule="auto"/>
+        <w:jc w:val="both"/>
+      </w:pPr>
+    </w:p>
+    <w:p>
+      <w:pPr>
         <w:keepNext/>
         <w:jc w:val="center"/>
       </w:pPr>
@@ -11003,9 +11390,9 @@
           <w:lang w:eastAsia="es-ES"/>
         </w:rPr>
         <w:drawing>
-          <wp:inline distT="0" distB="0" distL="0" distR="0" wp14:anchorId="524E0636" wp14:editId="08B8B75A">
-            <wp:extent cx="2152650" cy="2152650"/>
-            <wp:effectExtent l="0" t="0" r="0" b="0"/>
+          <wp:inline distT="0" distB="0" distL="0" distR="0" wp14:anchorId="524E0636" wp14:editId="1958AAA2">
+            <wp:extent cx="3190875" cy="3190875"/>
+            <wp:effectExtent l="0" t="0" r="9525" b="9525"/>
             <wp:docPr id="35" name="Imagen 35" descr="Comparación del tamaño de PM10 y PM2,5 con un cabello humano"/>
             <wp:cNvGraphicFramePr>
               <a:graphicFrameLocks xmlns:a="http://schemas.openxmlformats.org/drawingml/2006/main" noChangeAspect="1"/>
@@ -11037,7 +11424,7 @@
                   <pic:spPr bwMode="auto">
                     <a:xfrm>
                       <a:off x="0" y="0"/>
-                      <a:ext cx="2152650" cy="2152650"/>
+                      <a:ext cx="3190875" cy="3190875"/>
                     </a:xfrm>
                     <a:prstGeom prst="rect">
                       <a:avLst/>
@@ -11062,25 +11449,38 @@
       <w:r>
         <w:t xml:space="preserve">         </w:t>
       </w:r>
-      <w:bookmarkStart w:id="15" w:name="_Toc438497222"/>
+      <w:bookmarkStart w:id="17" w:name="_Toc438555522"/>
       <w:r>
         <w:t xml:space="preserve">Ilustración </w:t>
       </w:r>
-      <w:fldSimple w:instr=" SEQ Ilustración \* ARABIC ">
-        <w:r>
-          <w:rPr>
-            <w:noProof/>
-          </w:rPr>
-          <w:t>1</w:t>
-        </w:r>
-      </w:fldSimple>
+      <w:r>
+        <w:fldChar w:fldCharType="begin"/>
+      </w:r>
+      <w:r>
+        <w:instrText xml:space="preserve"> SEQ Ilustración \* ARABIC </w:instrText>
+      </w:r>
+      <w:r>
+        <w:fldChar w:fldCharType="separate"/>
+      </w:r>
+      <w:r>
+        <w:rPr>
+          <w:noProof/>
+        </w:rPr>
+        <w:t>1</w:t>
+      </w:r>
+      <w:r>
+        <w:rPr>
+          <w:noProof/>
+        </w:rPr>
+        <w:fldChar w:fldCharType="end"/>
+      </w:r>
       <w:r>
         <w:t xml:space="preserve"> PM10 y</w:t>
       </w:r>
       <w:r>
         <w:t xml:space="preserve"> PM25</w:t>
       </w:r>
-      <w:bookmarkEnd w:id="15"/>
+      <w:bookmarkEnd w:id="17"/>
       <w:r>
         <w:br w:type="page"/>
       </w:r>
@@ -11091,14 +11491,14 @@
         <w:spacing w:line="276" w:lineRule="auto"/>
         <w:jc w:val="both"/>
       </w:pPr>
-      <w:bookmarkStart w:id="16" w:name="_Ref438496635"/>
-      <w:bookmarkStart w:id="17" w:name="_Toc438497218"/>
+      <w:bookmarkStart w:id="18" w:name="_Ref438496635"/>
+      <w:bookmarkStart w:id="19" w:name="_Toc438555518"/>
       <w:r>
         <w:lastRenderedPageBreak/>
         <w:t>ANEXO III: Temas, hashtags y cuentas Twitter</w:t>
       </w:r>
-      <w:bookmarkEnd w:id="16"/>
-      <w:bookmarkEnd w:id="17"/>
+      <w:bookmarkEnd w:id="18"/>
+      <w:bookmarkEnd w:id="19"/>
     </w:p>
     <w:p>
       <w:pPr>
@@ -12528,22 +12928,35 @@
         <w:pStyle w:val="Descripcin"/>
         <w:jc w:val="center"/>
       </w:pPr>
-      <w:bookmarkStart w:id="18" w:name="_Toc438497221"/>
+      <w:bookmarkStart w:id="20" w:name="_Toc438555521"/>
       <w:r>
         <w:t xml:space="preserve">Tabla </w:t>
       </w:r>
-      <w:fldSimple w:instr=" SEQ Tabla \* ARABIC ">
-        <w:r>
-          <w:rPr>
-            <w:noProof/>
-          </w:rPr>
-          <w:t>3</w:t>
-        </w:r>
-      </w:fldSimple>
+      <w:r>
+        <w:fldChar w:fldCharType="begin"/>
+      </w:r>
+      <w:r>
+        <w:instrText xml:space="preserve"> SEQ Tabla \* ARABIC </w:instrText>
+      </w:r>
+      <w:r>
+        <w:fldChar w:fldCharType="separate"/>
+      </w:r>
+      <w:r>
+        <w:rPr>
+          <w:noProof/>
+        </w:rPr>
+        <w:t>3</w:t>
+      </w:r>
+      <w:r>
+        <w:rPr>
+          <w:noProof/>
+        </w:rPr>
+        <w:fldChar w:fldCharType="end"/>
+      </w:r>
       <w:r>
         <w:t xml:space="preserve"> Temas, hashtags y cuentas de tweets</w:t>
       </w:r>
-      <w:bookmarkEnd w:id="18"/>
+      <w:bookmarkEnd w:id="20"/>
     </w:p>
     <w:sectPr>
       <w:headerReference w:type="default" r:id="rId13"/>
@@ -12609,6 +13022,7 @@
         <w:docPartUnique/>
       </w:docPartObj>
     </w:sdtPr>
+    <w:sdtEndPr/>
     <w:sdtContent>
       <w:sdt>
         <w:sdtPr>
@@ -12618,6 +13032,7 @@
             <w:docPartUnique/>
           </w:docPartObj>
         </w:sdtPr>
+        <w:sdtEndPr/>
         <w:sdtContent>
           <w:p>
             <w:pPr>
@@ -12658,7 +13073,7 @@
                 <w:bCs/>
                 <w:noProof/>
               </w:rPr>
-              <w:t>8</w:t>
+              <w:t>10</w:t>
             </w:r>
             <w:r>
               <w:rPr>
@@ -13183,6 +13598,119 @@
     </w:lvl>
   </w:abstractNum>
   <w:abstractNum w:abstractNumId="4" w15:restartNumberingAfterBreak="0">
+    <w:nsid w:val="5AEB3CD6"/>
+    <w:multiLevelType w:val="hybridMultilevel"/>
+    <w:tmpl w:val="5F4A2BB4"/>
+    <w:lvl w:ilvl="0" w:tplc="0C0A0001">
+      <w:start w:val="1"/>
+      <w:numFmt w:val="bullet"/>
+      <w:lvlText w:val=""/>
+      <w:lvlJc w:val="left"/>
+      <w:pPr>
+        <w:ind w:left="720" w:hanging="360"/>
+      </w:pPr>
+      <w:rPr>
+        <w:rFonts w:ascii="Symbol" w:hAnsi="Symbol" w:hint="default"/>
+      </w:rPr>
+    </w:lvl>
+    <w:lvl w:ilvl="1" w:tplc="0C0A0003" w:tentative="1">
+      <w:start w:val="1"/>
+      <w:numFmt w:val="bullet"/>
+      <w:lvlText w:val="o"/>
+      <w:lvlJc w:val="left"/>
+      <w:pPr>
+        <w:ind w:left="1440" w:hanging="360"/>
+      </w:pPr>
+      <w:rPr>
+        <w:rFonts w:ascii="Courier New" w:hAnsi="Courier New" w:cs="Courier New" w:hint="default"/>
+      </w:rPr>
+    </w:lvl>
+    <w:lvl w:ilvl="2" w:tplc="0C0A0005" w:tentative="1">
+      <w:start w:val="1"/>
+      <w:numFmt w:val="bullet"/>
+      <w:lvlText w:val=""/>
+      <w:lvlJc w:val="left"/>
+      <w:pPr>
+        <w:ind w:left="2160" w:hanging="360"/>
+      </w:pPr>
+      <w:rPr>
+        <w:rFonts w:ascii="Wingdings" w:hAnsi="Wingdings" w:hint="default"/>
+      </w:rPr>
+    </w:lvl>
+    <w:lvl w:ilvl="3" w:tplc="0C0A0001" w:tentative="1">
+      <w:start w:val="1"/>
+      <w:numFmt w:val="bullet"/>
+      <w:lvlText w:val=""/>
+      <w:lvlJc w:val="left"/>
+      <w:pPr>
+        <w:ind w:left="2880" w:hanging="360"/>
+      </w:pPr>
+      <w:rPr>
+        <w:rFonts w:ascii="Symbol" w:hAnsi="Symbol" w:hint="default"/>
+      </w:rPr>
+    </w:lvl>
+    <w:lvl w:ilvl="4" w:tplc="0C0A0003" w:tentative="1">
+      <w:start w:val="1"/>
+      <w:numFmt w:val="bullet"/>
+      <w:lvlText w:val="o"/>
+      <w:lvlJc w:val="left"/>
+      <w:pPr>
+        <w:ind w:left="3600" w:hanging="360"/>
+      </w:pPr>
+      <w:rPr>
+        <w:rFonts w:ascii="Courier New" w:hAnsi="Courier New" w:cs="Courier New" w:hint="default"/>
+      </w:rPr>
+    </w:lvl>
+    <w:lvl w:ilvl="5" w:tplc="0C0A0005" w:tentative="1">
+      <w:start w:val="1"/>
+      <w:numFmt w:val="bullet"/>
+      <w:lvlText w:val=""/>
+      <w:lvlJc w:val="left"/>
+      <w:pPr>
+        <w:ind w:left="4320" w:hanging="360"/>
+      </w:pPr>
+      <w:rPr>
+        <w:rFonts w:ascii="Wingdings" w:hAnsi="Wingdings" w:hint="default"/>
+      </w:rPr>
+    </w:lvl>
+    <w:lvl w:ilvl="6" w:tplc="0C0A0001" w:tentative="1">
+      <w:start w:val="1"/>
+      <w:numFmt w:val="bullet"/>
+      <w:lvlText w:val=""/>
+      <w:lvlJc w:val="left"/>
+      <w:pPr>
+        <w:ind w:left="5040" w:hanging="360"/>
+      </w:pPr>
+      <w:rPr>
+        <w:rFonts w:ascii="Symbol" w:hAnsi="Symbol" w:hint="default"/>
+      </w:rPr>
+    </w:lvl>
+    <w:lvl w:ilvl="7" w:tplc="0C0A0003" w:tentative="1">
+      <w:start w:val="1"/>
+      <w:numFmt w:val="bullet"/>
+      <w:lvlText w:val="o"/>
+      <w:lvlJc w:val="left"/>
+      <w:pPr>
+        <w:ind w:left="5760" w:hanging="360"/>
+      </w:pPr>
+      <w:rPr>
+        <w:rFonts w:ascii="Courier New" w:hAnsi="Courier New" w:cs="Courier New" w:hint="default"/>
+      </w:rPr>
+    </w:lvl>
+    <w:lvl w:ilvl="8" w:tplc="0C0A0005" w:tentative="1">
+      <w:start w:val="1"/>
+      <w:numFmt w:val="bullet"/>
+      <w:lvlText w:val=""/>
+      <w:lvlJc w:val="left"/>
+      <w:pPr>
+        <w:ind w:left="6480" w:hanging="360"/>
+      </w:pPr>
+      <w:rPr>
+        <w:rFonts w:ascii="Wingdings" w:hAnsi="Wingdings" w:hint="default"/>
+      </w:rPr>
+    </w:lvl>
+  </w:abstractNum>
+  <w:abstractNum w:abstractNumId="5" w15:restartNumberingAfterBreak="0">
     <w:nsid w:val="7CAC2C5B"/>
     <w:multiLevelType w:val="hybridMultilevel"/>
     <w:tmpl w:val="A866D288"/>
@@ -13302,13 +13830,16 @@
     <w:abstractNumId w:val="1"/>
   </w:num>
   <w:num w:numId="3">
-    <w:abstractNumId w:val="4"/>
+    <w:abstractNumId w:val="5"/>
   </w:num>
   <w:num w:numId="4">
     <w:abstractNumId w:val="0"/>
   </w:num>
   <w:num w:numId="5">
     <w:abstractNumId w:val="3"/>
+  </w:num>
+  <w:num w:numId="6">
+    <w:abstractNumId w:val="4"/>
   </w:num>
 </w:numbering>
 </file>
@@ -14363,7 +14894,7 @@
 </file>
 
 <file path=customXml/itemProps2.xml><?xml version="1.0" encoding="utf-8"?>
-<ds:datastoreItem xmlns:ds="http://schemas.openxmlformats.org/officeDocument/2006/customXml" ds:itemID="{3C754BD7-C49A-4D9F-9D0B-63E20E1EB036}">
+<ds:datastoreItem xmlns:ds="http://schemas.openxmlformats.org/officeDocument/2006/customXml" ds:itemID="{57202353-75FE-4221-81EB-B8E43756E29E}">
   <ds:schemaRefs>
     <ds:schemaRef ds:uri="http://schemas.openxmlformats.org/officeDocument/2006/bibliography"/>
   </ds:schemaRefs>

</xml_diff>